<commit_message>
before refactoring as a function
keep optimizing
keep other cases
change the comparison metrics
</commit_message>
<xml_diff>
--- a/RC Model Writing.docx
+++ b/RC Model Writing.docx
@@ -657,15 +657,7 @@
         <w:t xml:space="preserve">For </w:t>
       </w:r>
       <w:r>
-        <w:t xml:space="preserve">a radiant slab system model, the output variable is the cooling and heating load. The state vector contains all the temperature nodes, which are surround by the estimated resistors and capacitors. The input vector includes </w:t>
-      </w:r>
-      <w:proofErr w:type="gramStart"/>
-      <w:r>
-        <w:t>all of</w:t>
-      </w:r>
-      <w:proofErr w:type="gramEnd"/>
-      <w:r>
-        <w:t xml:space="preserve"> the driving conditions, such as the hot water or chilled water temperature and derivation along the sampling time within tubes, outdoor air temperature, solar radiation, lighting and occupancy schedule.</w:t>
+        <w:t>a radiant slab system model, the output variable is the cooling and heating load. The state vector contains all the temperature nodes, which are surround by the estimated resistors and capacitors. The input vector includes all of the driving conditions, such as the hot water or chilled water temperature and derivation along the sampling time within tubes, outdoor air temperature, solar radiation, lighting and occupancy schedule.</w:t>
       </w:r>
     </w:p>
     <w:p>
@@ -1377,6 +1369,9 @@
         <w:keepNext/>
       </w:pPr>
       <w:r>
+        <w:rPr>
+          <w:noProof/>
+        </w:rPr>
         <w:drawing>
           <wp:inline distT="0" distB="0" distL="0" distR="0" wp14:anchorId="7910AA6B" wp14:editId="0F66B965">
             <wp:extent cx="5943600" cy="4090035"/>
@@ -1486,25 +1481,7 @@
           <w:rPr>
             <w:rFonts w:ascii="Cambria Math" w:hAnsi="Cambria Math"/>
           </w:rPr>
-          <m:t xml:space="preserve">out, cav,slab,source, sink, env, room, intwall, sol, int, light, </m:t>
-        </m:r>
-        <m:r>
-          <w:rPr>
-            <w:rFonts w:ascii="Cambria Math" w:hAnsi="Cambria Math"/>
-          </w:rPr>
-          <m:t>AHU</m:t>
-        </m:r>
-        <m:r>
-          <w:rPr>
-            <w:rFonts w:ascii="Cambria Math" w:hAnsi="Cambria Math"/>
-          </w:rPr>
-          <m:t xml:space="preserve">, </m:t>
-        </m:r>
-        <m:r>
-          <w:rPr>
-            <w:rFonts w:ascii="Cambria Math" w:hAnsi="Cambria Math"/>
-          </w:rPr>
-          <m:t>rad</m:t>
+          <m:t>out, cav,slab,source, sink, env, room, intwall, sol, int, light, AHU, rad</m:t>
         </m:r>
       </m:oMath>
       <w:r>
@@ -2656,15 +2633,7 @@
                         <w:sz w:val="16"/>
                         <w:szCs w:val="16"/>
                       </w:rPr>
-                      <m:t>-</m:t>
-                    </m:r>
-                    <m:r>
-                      <w:rPr>
-                        <w:rFonts w:ascii="Cambria Math" w:hAnsi="Cambria Math"/>
-                        <w:sz w:val="16"/>
-                        <w:szCs w:val="16"/>
-                      </w:rPr>
-                      <m:t>1</m:t>
+                      <m:t>-1</m:t>
                     </m:r>
                     <m:ctrlPr>
                       <w:rPr>
@@ -2704,31 +2673,7 @@
                             <w:sz w:val="16"/>
                             <w:szCs w:val="16"/>
                           </w:rPr>
-                          <m:t>out</m:t>
-                        </m:r>
-                        <m:r>
-                          <w:rPr>
-                            <w:rFonts w:ascii="Cambria Math" w:hAnsi="Cambria Math"/>
-                            <w:sz w:val="16"/>
-                            <w:szCs w:val="16"/>
-                          </w:rPr>
-                          <m:t>,</m:t>
-                        </m:r>
-                        <m:r>
-                          <w:rPr>
-                            <w:rFonts w:ascii="Cambria Math" w:hAnsi="Cambria Math"/>
-                            <w:sz w:val="16"/>
-                            <w:szCs w:val="16"/>
-                          </w:rPr>
-                          <m:t>env</m:t>
-                        </m:r>
-                        <m:r>
-                          <w:rPr>
-                            <w:rFonts w:ascii="Cambria Math" w:hAnsi="Cambria Math"/>
-                            <w:sz w:val="16"/>
-                            <w:szCs w:val="16"/>
-                          </w:rPr>
-                          <m:t>1</m:t>
+                          <m:t>out,env1</m:t>
                         </m:r>
                       </m:sub>
                     </m:sSub>
@@ -2760,15 +2705,7 @@
                             <w:sz w:val="16"/>
                             <w:szCs w:val="16"/>
                           </w:rPr>
-                          <m:t>env</m:t>
-                        </m:r>
-                        <m:r>
-                          <w:rPr>
-                            <w:rFonts w:ascii="Cambria Math" w:hAnsi="Cambria Math"/>
-                            <w:sz w:val="16"/>
-                            <w:szCs w:val="16"/>
-                          </w:rPr>
-                          <m:t>1</m:t>
+                          <m:t>env1</m:t>
                         </m:r>
                       </m:sub>
                     </m:sSub>
@@ -2807,15 +2744,7 @@
                         <w:sz w:val="16"/>
                         <w:szCs w:val="16"/>
                       </w:rPr>
-                      <m:t>-</m:t>
-                    </m:r>
-                    <m:r>
-                      <w:rPr>
-                        <w:rFonts w:ascii="Cambria Math" w:hAnsi="Cambria Math"/>
-                        <w:sz w:val="16"/>
-                        <w:szCs w:val="16"/>
-                      </w:rPr>
-                      <m:t>1</m:t>
+                      <m:t>-1</m:t>
                     </m:r>
                     <m:ctrlPr>
                       <w:rPr>
@@ -2855,31 +2784,7 @@
                             <w:sz w:val="16"/>
                             <w:szCs w:val="16"/>
                           </w:rPr>
-                          <m:t>env</m:t>
-                        </m:r>
-                        <m:r>
-                          <w:rPr>
-                            <w:rFonts w:ascii="Cambria Math" w:hAnsi="Cambria Math"/>
-                            <w:sz w:val="16"/>
-                            <w:szCs w:val="16"/>
-                          </w:rPr>
-                          <m:t>2,</m:t>
-                        </m:r>
-                        <m:r>
-                          <w:rPr>
-                            <w:rFonts w:ascii="Cambria Math" w:hAnsi="Cambria Math"/>
-                            <w:sz w:val="16"/>
-                            <w:szCs w:val="16"/>
-                          </w:rPr>
-                          <m:t>env</m:t>
-                        </m:r>
-                        <m:r>
-                          <w:rPr>
-                            <w:rFonts w:ascii="Cambria Math" w:hAnsi="Cambria Math"/>
-                            <w:sz w:val="16"/>
-                            <w:szCs w:val="16"/>
-                          </w:rPr>
-                          <m:t>1</m:t>
+                          <m:t>env2,env1</m:t>
                         </m:r>
                       </m:sub>
                     </m:sSub>
@@ -3032,31 +2937,7 @@
                             <w:sz w:val="16"/>
                             <w:szCs w:val="16"/>
                           </w:rPr>
-                          <m:t>env</m:t>
-                        </m:r>
-                        <m:r>
-                          <w:rPr>
-                            <w:rFonts w:ascii="Cambria Math" w:hAnsi="Cambria Math"/>
-                            <w:sz w:val="16"/>
-                            <w:szCs w:val="16"/>
-                          </w:rPr>
-                          <m:t>2,</m:t>
-                        </m:r>
-                        <m:r>
-                          <w:rPr>
-                            <w:rFonts w:ascii="Cambria Math" w:hAnsi="Cambria Math"/>
-                            <w:sz w:val="16"/>
-                            <w:szCs w:val="16"/>
-                          </w:rPr>
-                          <m:t>env</m:t>
-                        </m:r>
-                        <m:r>
-                          <w:rPr>
-                            <w:rFonts w:ascii="Cambria Math" w:hAnsi="Cambria Math"/>
-                            <w:sz w:val="16"/>
-                            <w:szCs w:val="16"/>
-                          </w:rPr>
-                          <m:t>1</m:t>
+                          <m:t>env2,env1</m:t>
                         </m:r>
                       </m:sub>
                     </m:sSub>
@@ -3088,15 +2969,7 @@
                             <w:sz w:val="16"/>
                             <w:szCs w:val="16"/>
                           </w:rPr>
-                          <m:t>env</m:t>
-                        </m:r>
-                        <m:r>
-                          <w:rPr>
-                            <w:rFonts w:ascii="Cambria Math" w:hAnsi="Cambria Math"/>
-                            <w:sz w:val="16"/>
-                            <w:szCs w:val="16"/>
-                          </w:rPr>
-                          <m:t>1</m:t>
+                          <m:t>env1</m:t>
                         </m:r>
                       </m:sub>
                     </m:sSub>
@@ -3226,31 +3099,7 @@
                             <w:sz w:val="16"/>
                             <w:szCs w:val="16"/>
                           </w:rPr>
-                          <m:t>env</m:t>
-                        </m:r>
-                        <m:r>
-                          <w:rPr>
-                            <w:rFonts w:ascii="Cambria Math" w:hAnsi="Cambria Math"/>
-                            <w:sz w:val="16"/>
-                            <w:szCs w:val="16"/>
-                          </w:rPr>
-                          <m:t>2,</m:t>
-                        </m:r>
-                        <m:r>
-                          <w:rPr>
-                            <w:rFonts w:ascii="Cambria Math" w:hAnsi="Cambria Math"/>
-                            <w:sz w:val="16"/>
-                            <w:szCs w:val="16"/>
-                          </w:rPr>
-                          <m:t>env</m:t>
-                        </m:r>
-                        <m:r>
-                          <w:rPr>
-                            <w:rFonts w:ascii="Cambria Math" w:hAnsi="Cambria Math"/>
-                            <w:sz w:val="16"/>
-                            <w:szCs w:val="16"/>
-                          </w:rPr>
-                          <m:t>1</m:t>
+                          <m:t>env2,env1</m:t>
                         </m:r>
                       </m:sub>
                     </m:sSub>
@@ -3333,23 +3182,7 @@
                         <w:sz w:val="16"/>
                         <w:szCs w:val="16"/>
                       </w:rPr>
-                      <m:t>2</m:t>
-                    </m:r>
-                    <m:r>
-                      <w:rPr>
-                        <w:rFonts w:ascii="Cambria Math" w:hAnsi="Cambria Math"/>
-                        <w:sz w:val="16"/>
-                        <w:szCs w:val="16"/>
-                      </w:rPr>
-                      <m:t>,</m:t>
-                    </m:r>
-                    <m:r>
-                      <w:rPr>
-                        <w:rFonts w:ascii="Cambria Math" w:hAnsi="Cambria Math"/>
-                        <w:sz w:val="16"/>
-                        <w:szCs w:val="16"/>
-                      </w:rPr>
-                      <m:t>2</m:t>
+                      <m:t>2,2</m:t>
                     </m:r>
                   </m:e>
                 </m:d>
@@ -3418,23 +3251,7 @@
                             <w:sz w:val="16"/>
                             <w:szCs w:val="16"/>
                           </w:rPr>
-                          <m:t>env1</m:t>
-                        </m:r>
-                        <m:r>
-                          <w:rPr>
-                            <w:rFonts w:ascii="Cambria Math" w:hAnsi="Cambria Math"/>
-                            <w:sz w:val="16"/>
-                            <w:szCs w:val="16"/>
-                          </w:rPr>
-                          <m:t>,env</m:t>
-                        </m:r>
-                        <m:r>
-                          <w:rPr>
-                            <w:rFonts w:ascii="Cambria Math" w:hAnsi="Cambria Math"/>
-                            <w:sz w:val="16"/>
-                            <w:szCs w:val="16"/>
-                          </w:rPr>
-                          <m:t>2</m:t>
+                          <m:t>env1,env2</m:t>
                         </m:r>
                       </m:sub>
                     </m:sSub>
@@ -3466,15 +3283,7 @@
                             <w:sz w:val="16"/>
                             <w:szCs w:val="16"/>
                           </w:rPr>
-                          <m:t>env</m:t>
-                        </m:r>
-                        <m:r>
-                          <w:rPr>
-                            <w:rFonts w:ascii="Cambria Math" w:hAnsi="Cambria Math"/>
-                            <w:sz w:val="16"/>
-                            <w:szCs w:val="16"/>
-                          </w:rPr>
-                          <m:t>2</m:t>
+                          <m:t>env2</m:t>
                         </m:r>
                       </m:sub>
                     </m:sSub>
@@ -3553,23 +3362,7 @@
                             <w:sz w:val="16"/>
                             <w:szCs w:val="16"/>
                           </w:rPr>
-                          <m:t>room</m:t>
-                        </m:r>
-                        <m:r>
-                          <w:rPr>
-                            <w:rFonts w:ascii="Cambria Math" w:hAnsi="Cambria Math"/>
-                            <w:sz w:val="16"/>
-                            <w:szCs w:val="16"/>
-                          </w:rPr>
-                          <m:t>,env</m:t>
-                        </m:r>
-                        <m:r>
-                          <w:rPr>
-                            <w:rFonts w:ascii="Cambria Math" w:hAnsi="Cambria Math"/>
-                            <w:sz w:val="16"/>
-                            <w:szCs w:val="16"/>
-                          </w:rPr>
-                          <m:t>2</m:t>
+                          <m:t>room,env2</m:t>
                         </m:r>
                       </m:sub>
                     </m:sSub>
@@ -3601,15 +3394,7 @@
                             <w:sz w:val="16"/>
                             <w:szCs w:val="16"/>
                           </w:rPr>
-                          <m:t>env</m:t>
-                        </m:r>
-                        <m:r>
-                          <w:rPr>
-                            <w:rFonts w:ascii="Cambria Math" w:hAnsi="Cambria Math"/>
-                            <w:sz w:val="16"/>
-                            <w:szCs w:val="16"/>
-                          </w:rPr>
-                          <m:t>2</m:t>
+                          <m:t>env2</m:t>
                         </m:r>
                       </m:sub>
                     </m:sSub>
@@ -3699,23 +3484,7 @@
                             <w:sz w:val="16"/>
                             <w:szCs w:val="16"/>
                           </w:rPr>
-                          <m:t>room</m:t>
-                        </m:r>
-                        <m:r>
-                          <w:rPr>
-                            <w:rFonts w:ascii="Cambria Math" w:hAnsi="Cambria Math"/>
-                            <w:sz w:val="16"/>
-                            <w:szCs w:val="16"/>
-                          </w:rPr>
-                          <m:t>,env</m:t>
-                        </m:r>
-                        <m:r>
-                          <w:rPr>
-                            <w:rFonts w:ascii="Cambria Math" w:hAnsi="Cambria Math"/>
-                            <w:sz w:val="16"/>
-                            <w:szCs w:val="16"/>
-                          </w:rPr>
-                          <m:t>2</m:t>
+                          <m:t>room,env2</m:t>
                         </m:r>
                       </m:sub>
                     </m:sSub>
@@ -3747,15 +3516,7 @@
                             <w:sz w:val="16"/>
                             <w:szCs w:val="16"/>
                           </w:rPr>
-                          <m:t>env</m:t>
-                        </m:r>
-                        <m:r>
-                          <w:rPr>
-                            <w:rFonts w:ascii="Cambria Math" w:hAnsi="Cambria Math"/>
-                            <w:sz w:val="16"/>
-                            <w:szCs w:val="16"/>
-                          </w:rPr>
-                          <m:t>2</m:t>
+                          <m:t>env2</m:t>
                         </m:r>
                       </m:sub>
                     </m:sSub>
@@ -3788,39 +3549,7 @@
                     <w:sz w:val="16"/>
                     <w:szCs w:val="16"/>
                   </w:rPr>
-                  <m:t>A(</m:t>
-                </m:r>
-                <m:r>
-                  <w:rPr>
-                    <w:rFonts w:ascii="Cambria Math" w:hAnsi="Cambria Math"/>
-                    <w:sz w:val="16"/>
-                    <w:szCs w:val="16"/>
-                  </w:rPr>
-                  <m:t>3</m:t>
-                </m:r>
-                <m:r>
-                  <w:rPr>
-                    <w:rFonts w:ascii="Cambria Math" w:hAnsi="Cambria Math"/>
-                    <w:sz w:val="16"/>
-                    <w:szCs w:val="16"/>
-                  </w:rPr>
-                  <m:t>,</m:t>
-                </m:r>
-                <m:r>
-                  <w:rPr>
-                    <w:rFonts w:ascii="Cambria Math" w:hAnsi="Cambria Math"/>
-                    <w:sz w:val="16"/>
-                    <w:szCs w:val="16"/>
-                  </w:rPr>
-                  <m:t>2</m:t>
-                </m:r>
-                <m:r>
-                  <w:rPr>
-                    <w:rFonts w:ascii="Cambria Math" w:hAnsi="Cambria Math"/>
-                    <w:sz w:val="16"/>
-                    <w:szCs w:val="16"/>
-                  </w:rPr>
-                  <m:t>) =</m:t>
+                  <m:t>A(3,2) =</m:t>
                 </m:r>
                 <m:f>
                   <m:fPr>
@@ -3879,23 +3608,7 @@
                             <w:sz w:val="16"/>
                             <w:szCs w:val="16"/>
                           </w:rPr>
-                          <m:t>room</m:t>
-                        </m:r>
-                        <m:r>
-                          <w:rPr>
-                            <w:rFonts w:ascii="Cambria Math" w:hAnsi="Cambria Math"/>
-                            <w:sz w:val="16"/>
-                            <w:szCs w:val="16"/>
-                          </w:rPr>
-                          <m:t>,env</m:t>
-                        </m:r>
-                        <m:r>
-                          <w:rPr>
-                            <w:rFonts w:ascii="Cambria Math" w:hAnsi="Cambria Math"/>
-                            <w:sz w:val="16"/>
-                            <w:szCs w:val="16"/>
-                          </w:rPr>
-                          <m:t>2</m:t>
+                          <m:t>room,env2</m:t>
                         </m:r>
                       </m:sub>
                     </m:sSub>
@@ -3958,31 +3671,7 @@
                     <w:sz w:val="10"/>
                     <w:szCs w:val="10"/>
                   </w:rPr>
-                  <m:t>A(3,</m:t>
-                </m:r>
-                <m:r>
-                  <w:rPr>
-                    <w:rFonts w:ascii="Cambria Math" w:hAnsi="Cambria Math"/>
-                    <w:sz w:val="10"/>
-                    <w:szCs w:val="10"/>
-                  </w:rPr>
-                  <m:t>3</m:t>
-                </m:r>
-                <m:r>
-                  <w:rPr>
-                    <w:rFonts w:ascii="Cambria Math" w:hAnsi="Cambria Math"/>
-                    <w:sz w:val="10"/>
-                    <w:szCs w:val="10"/>
-                  </w:rPr>
-                  <m:t>) =</m:t>
-                </m:r>
-                <m:r>
-                  <w:rPr>
-                    <w:rFonts w:ascii="Cambria Math" w:hAnsi="Cambria Math"/>
-                    <w:sz w:val="10"/>
-                    <w:szCs w:val="10"/>
-                  </w:rPr>
-                  <m:t>(</m:t>
+                  <m:t>A(3,3) =(</m:t>
                 </m:r>
                 <m:f>
                   <m:fPr>
@@ -4001,15 +3690,7 @@
                         <w:sz w:val="10"/>
                         <w:szCs w:val="10"/>
                       </w:rPr>
-                      <m:t>-</m:t>
-                    </m:r>
-                    <m:r>
-                      <w:rPr>
-                        <w:rFonts w:ascii="Cambria Math" w:hAnsi="Cambria Math"/>
-                        <w:sz w:val="10"/>
-                        <w:szCs w:val="10"/>
-                      </w:rPr>
-                      <m:t>1</m:t>
+                      <m:t>-1</m:t>
                     </m:r>
                     <m:ctrlPr>
                       <w:rPr>
@@ -4128,15 +3809,7 @@
                             <w:sz w:val="10"/>
                             <w:szCs w:val="10"/>
                           </w:rPr>
-                          <m:t>room,</m:t>
-                        </m:r>
-                        <m:r>
-                          <w:rPr>
-                            <w:rFonts w:ascii="Cambria Math" w:hAnsi="Cambria Math"/>
-                            <w:sz w:val="10"/>
-                            <w:szCs w:val="10"/>
-                          </w:rPr>
-                          <m:t>iw</m:t>
+                          <m:t>room,iw</m:t>
                         </m:r>
                       </m:sub>
                     </m:sSub>
@@ -4215,15 +3888,7 @@
                             <w:sz w:val="10"/>
                             <w:szCs w:val="10"/>
                           </w:rPr>
-                          <m:t>room,</m:t>
-                        </m:r>
-                        <m:r>
-                          <w:rPr>
-                            <w:rFonts w:ascii="Cambria Math" w:hAnsi="Cambria Math"/>
-                            <w:sz w:val="10"/>
-                            <w:szCs w:val="10"/>
-                          </w:rPr>
-                          <m:t>slab1</m:t>
+                          <m:t>room,slab1</m:t>
                         </m:r>
                       </m:sub>
                     </m:sSub>
@@ -4302,15 +3967,7 @@
                             <w:sz w:val="10"/>
                             <w:szCs w:val="10"/>
                           </w:rPr>
-                          <m:t>room,</m:t>
-                        </m:r>
-                        <m:r>
-                          <w:rPr>
-                            <w:rFonts w:ascii="Cambria Math" w:hAnsi="Cambria Math"/>
-                            <w:sz w:val="10"/>
-                            <w:szCs w:val="10"/>
-                          </w:rPr>
-                          <m:t>cav</m:t>
+                          <m:t>room,cav</m:t>
                         </m:r>
                       </m:sub>
                     </m:sSub>
@@ -4381,23 +4038,7 @@
                     <w:sz w:val="16"/>
                     <w:szCs w:val="16"/>
                   </w:rPr>
-                  <m:t>A(3,</m:t>
-                </m:r>
-                <m:r>
-                  <w:rPr>
-                    <w:rFonts w:ascii="Cambria Math" w:hAnsi="Cambria Math"/>
-                    <w:sz w:val="16"/>
-                    <w:szCs w:val="16"/>
-                  </w:rPr>
-                  <m:t>4</m:t>
-                </m:r>
-                <m:r>
-                  <w:rPr>
-                    <w:rFonts w:ascii="Cambria Math" w:hAnsi="Cambria Math"/>
-                    <w:sz w:val="16"/>
-                    <w:szCs w:val="16"/>
-                  </w:rPr>
-                  <m:t>) =</m:t>
+                  <m:t>A(3,4) =</m:t>
                 </m:r>
                 <m:f>
                   <m:fPr>
@@ -4456,23 +4097,7 @@
                             <w:sz w:val="16"/>
                             <w:szCs w:val="16"/>
                           </w:rPr>
-                          <m:t>room</m:t>
-                        </m:r>
-                        <m:r>
-                          <w:rPr>
-                            <w:rFonts w:ascii="Cambria Math" w:hAnsi="Cambria Math"/>
-                            <w:sz w:val="16"/>
-                            <w:szCs w:val="16"/>
-                          </w:rPr>
-                          <m:t>,</m:t>
-                        </m:r>
-                        <m:r>
-                          <w:rPr>
-                            <w:rFonts w:ascii="Cambria Math" w:hAnsi="Cambria Math"/>
-                            <w:sz w:val="16"/>
-                            <w:szCs w:val="16"/>
-                          </w:rPr>
-                          <m:t>iw</m:t>
+                          <m:t>room,iw</m:t>
                         </m:r>
                       </m:sub>
                     </m:sSub>
@@ -4537,39 +4162,7 @@
                     <w:sz w:val="16"/>
                     <w:szCs w:val="16"/>
                   </w:rPr>
-                  <m:t>A(</m:t>
-                </m:r>
-                <m:r>
-                  <w:rPr>
-                    <w:rFonts w:ascii="Cambria Math" w:hAnsi="Cambria Math"/>
-                    <w:sz w:val="16"/>
-                    <w:szCs w:val="16"/>
-                  </w:rPr>
-                  <m:t>4</m:t>
-                </m:r>
-                <m:r>
-                  <w:rPr>
-                    <w:rFonts w:ascii="Cambria Math" w:hAnsi="Cambria Math"/>
-                    <w:sz w:val="16"/>
-                    <w:szCs w:val="16"/>
-                  </w:rPr>
-                  <m:t>,</m:t>
-                </m:r>
-                <m:r>
-                  <w:rPr>
-                    <w:rFonts w:ascii="Cambria Math" w:hAnsi="Cambria Math"/>
-                    <w:sz w:val="16"/>
-                    <w:szCs w:val="16"/>
-                  </w:rPr>
-                  <m:t>3</m:t>
-                </m:r>
-                <m:r>
-                  <w:rPr>
-                    <w:rFonts w:ascii="Cambria Math" w:hAnsi="Cambria Math"/>
-                    <w:sz w:val="16"/>
-                    <w:szCs w:val="16"/>
-                  </w:rPr>
-                  <m:t>) =</m:t>
+                  <m:t>A(4,3) =</m:t>
                 </m:r>
                 <m:f>
                   <m:fPr>
@@ -4628,23 +4221,7 @@
                             <w:sz w:val="16"/>
                             <w:szCs w:val="16"/>
                           </w:rPr>
-                          <m:t>room</m:t>
-                        </m:r>
-                        <m:r>
-                          <w:rPr>
-                            <w:rFonts w:ascii="Cambria Math" w:hAnsi="Cambria Math"/>
-                            <w:sz w:val="16"/>
-                            <w:szCs w:val="16"/>
-                          </w:rPr>
-                          <m:t>,</m:t>
-                        </m:r>
-                        <m:r>
-                          <w:rPr>
-                            <w:rFonts w:ascii="Cambria Math" w:hAnsi="Cambria Math"/>
-                            <w:sz w:val="16"/>
-                            <w:szCs w:val="16"/>
-                          </w:rPr>
-                          <m:t>iw</m:t>
+                          <m:t>room,iw</m:t>
                         </m:r>
                       </m:sub>
                     </m:sSub>
@@ -4707,23 +4284,7 @@
                     <w:sz w:val="16"/>
                     <w:szCs w:val="16"/>
                   </w:rPr>
-                  <m:t>A(4,</m:t>
-                </m:r>
-                <m:r>
-                  <w:rPr>
-                    <w:rFonts w:ascii="Cambria Math" w:hAnsi="Cambria Math"/>
-                    <w:sz w:val="16"/>
-                    <w:szCs w:val="16"/>
-                  </w:rPr>
-                  <m:t>4</m:t>
-                </m:r>
-                <m:r>
-                  <w:rPr>
-                    <w:rFonts w:ascii="Cambria Math" w:hAnsi="Cambria Math"/>
-                    <w:sz w:val="16"/>
-                    <w:szCs w:val="16"/>
-                  </w:rPr>
-                  <m:t>) =</m:t>
+                  <m:t>A(4,4) =</m:t>
                 </m:r>
                 <m:f>
                   <m:fPr>
@@ -4742,15 +4303,7 @@
                         <w:sz w:val="16"/>
                         <w:szCs w:val="16"/>
                       </w:rPr>
-                      <m:t>-</m:t>
-                    </m:r>
-                    <m:r>
-                      <w:rPr>
-                        <w:rFonts w:ascii="Cambria Math" w:hAnsi="Cambria Math"/>
-                        <w:sz w:val="16"/>
-                        <w:szCs w:val="16"/>
-                      </w:rPr>
-                      <m:t>2</m:t>
+                      <m:t>-2</m:t>
                     </m:r>
                     <m:ctrlPr>
                       <w:rPr>
@@ -4790,23 +4343,7 @@
                             <w:sz w:val="16"/>
                             <w:szCs w:val="16"/>
                           </w:rPr>
-                          <m:t>room</m:t>
-                        </m:r>
-                        <m:r>
-                          <w:rPr>
-                            <w:rFonts w:ascii="Cambria Math" w:hAnsi="Cambria Math"/>
-                            <w:sz w:val="16"/>
-                            <w:szCs w:val="16"/>
-                          </w:rPr>
-                          <m:t>,</m:t>
-                        </m:r>
-                        <m:r>
-                          <w:rPr>
-                            <w:rFonts w:ascii="Cambria Math" w:hAnsi="Cambria Math"/>
-                            <w:sz w:val="16"/>
-                            <w:szCs w:val="16"/>
-                          </w:rPr>
-                          <m:t>iw</m:t>
+                          <m:t>room,iw</m:t>
                         </m:r>
                       </m:sub>
                     </m:sSub>
@@ -4897,23 +4434,7 @@
                         <w:sz w:val="14"/>
                         <w:szCs w:val="14"/>
                       </w:rPr>
-                      <m:t>5</m:t>
-                    </m:r>
-                    <m:r>
-                      <w:rPr>
-                        <w:rFonts w:ascii="Cambria Math" w:hAnsi="Cambria Math"/>
-                        <w:sz w:val="14"/>
-                        <w:szCs w:val="14"/>
-                      </w:rPr>
-                      <m:t>,</m:t>
-                    </m:r>
-                    <m:r>
-                      <w:rPr>
-                        <w:rFonts w:ascii="Cambria Math" w:hAnsi="Cambria Math"/>
-                        <w:sz w:val="14"/>
-                        <w:szCs w:val="14"/>
-                      </w:rPr>
-                      <m:t>5</m:t>
+                      <m:t>5,5</m:t>
                     </m:r>
                   </m:e>
                 </m:d>
@@ -4982,23 +4503,7 @@
                             <w:sz w:val="14"/>
                             <w:szCs w:val="14"/>
                           </w:rPr>
-                          <m:t>slab1</m:t>
-                        </m:r>
-                        <m:r>
-                          <w:rPr>
-                            <w:rFonts w:ascii="Cambria Math" w:hAnsi="Cambria Math"/>
-                            <w:sz w:val="14"/>
-                            <w:szCs w:val="14"/>
-                          </w:rPr>
-                          <m:t>,</m:t>
-                        </m:r>
-                        <m:r>
-                          <w:rPr>
-                            <w:rFonts w:ascii="Cambria Math" w:hAnsi="Cambria Math"/>
-                            <w:sz w:val="14"/>
-                            <w:szCs w:val="14"/>
-                          </w:rPr>
-                          <m:t>slab2</m:t>
+                          <m:t>slab1,slab2</m:t>
                         </m:r>
                       </m:sub>
                     </m:sSub>
@@ -5109,23 +4614,7 @@
                             <w:sz w:val="14"/>
                             <w:szCs w:val="14"/>
                           </w:rPr>
-                          <m:t>source</m:t>
-                        </m:r>
-                        <m:r>
-                          <w:rPr>
-                            <w:rFonts w:ascii="Cambria Math" w:hAnsi="Cambria Math"/>
-                            <w:sz w:val="14"/>
-                            <w:szCs w:val="14"/>
-                          </w:rPr>
-                          <m:t>,</m:t>
-                        </m:r>
-                        <m:r>
-                          <w:rPr>
-                            <w:rFonts w:ascii="Cambria Math" w:hAnsi="Cambria Math"/>
-                            <w:sz w:val="14"/>
-                            <w:szCs w:val="14"/>
-                          </w:rPr>
-                          <m:t>slab2</m:t>
+                          <m:t>source,slab2</m:t>
                         </m:r>
                       </m:sub>
                     </m:sSub>
@@ -5222,23 +4711,7 @@
                         <w:sz w:val="16"/>
                         <w:szCs w:val="16"/>
                       </w:rPr>
-                      <m:t>6</m:t>
-                    </m:r>
-                    <m:r>
-                      <w:rPr>
-                        <w:rFonts w:ascii="Cambria Math" w:hAnsi="Cambria Math"/>
-                        <w:sz w:val="16"/>
-                        <w:szCs w:val="16"/>
-                      </w:rPr>
-                      <m:t>,</m:t>
-                    </m:r>
-                    <m:r>
-                      <w:rPr>
-                        <w:rFonts w:ascii="Cambria Math" w:hAnsi="Cambria Math"/>
-                        <w:sz w:val="16"/>
-                        <w:szCs w:val="16"/>
-                      </w:rPr>
-                      <m:t>6</m:t>
+                      <m:t>6,6</m:t>
                     </m:r>
                   </m:e>
                 </m:d>
@@ -5267,15 +4740,7 @@
                         <w:sz w:val="16"/>
                         <w:szCs w:val="16"/>
                       </w:rPr>
-                      <m:t>-</m:t>
-                    </m:r>
-                    <m:r>
-                      <w:rPr>
-                        <w:rFonts w:ascii="Cambria Math" w:hAnsi="Cambria Math"/>
-                        <w:sz w:val="16"/>
-                        <w:szCs w:val="16"/>
-                      </w:rPr>
-                      <m:t>1</m:t>
+                      <m:t>-1</m:t>
                     </m:r>
                     <m:ctrlPr>
                       <w:rPr>
@@ -5315,23 +4780,7 @@
                             <w:sz w:val="16"/>
                             <w:szCs w:val="16"/>
                           </w:rPr>
-                          <m:t>source</m:t>
-                        </m:r>
-                        <m:r>
-                          <w:rPr>
-                            <w:rFonts w:ascii="Cambria Math" w:hAnsi="Cambria Math"/>
-                            <w:sz w:val="16"/>
-                            <w:szCs w:val="16"/>
-                          </w:rPr>
-                          <m:t>,</m:t>
-                        </m:r>
-                        <m:r>
-                          <w:rPr>
-                            <w:rFonts w:ascii="Cambria Math" w:hAnsi="Cambria Math"/>
-                            <w:sz w:val="16"/>
-                            <w:szCs w:val="16"/>
-                          </w:rPr>
-                          <m:t>sink</m:t>
+                          <m:t>source,sink</m:t>
                         </m:r>
                       </m:sub>
                     </m:sSub>
@@ -5441,15 +4890,7 @@
                         <w:sz w:val="16"/>
                         <w:szCs w:val="16"/>
                       </w:rPr>
-                      <m:t>1,</m:t>
-                    </m:r>
-                    <m:r>
-                      <w:rPr>
-                        <w:rFonts w:ascii="Cambria Math" w:hAnsi="Cambria Math"/>
-                        <w:sz w:val="16"/>
-                        <w:szCs w:val="16"/>
-                      </w:rPr>
-                      <m:t>1</m:t>
+                      <m:t>1,1</m:t>
                     </m:r>
                   </m:e>
                 </m:d>
@@ -5518,15 +4959,7 @@
                             <w:sz w:val="16"/>
                             <w:szCs w:val="16"/>
                           </w:rPr>
-                          <m:t>out</m:t>
-                        </m:r>
-                        <m:r>
-                          <w:rPr>
-                            <w:rFonts w:ascii="Cambria Math" w:hAnsi="Cambria Math"/>
-                            <w:sz w:val="16"/>
-                            <w:szCs w:val="16"/>
-                          </w:rPr>
-                          <m:t>,env1</m:t>
+                          <m:t>out,env1</m:t>
                         </m:r>
                       </m:sub>
                     </m:sSub>
@@ -5609,15 +5042,7 @@
                         <w:sz w:val="16"/>
                         <w:szCs w:val="16"/>
                       </w:rPr>
-                      <m:t>1,</m:t>
-                    </m:r>
-                    <m:r>
-                      <w:rPr>
-                        <w:rFonts w:ascii="Cambria Math" w:hAnsi="Cambria Math"/>
-                        <w:sz w:val="16"/>
-                        <w:szCs w:val="16"/>
-                      </w:rPr>
-                      <m:t>5</m:t>
+                      <m:t>1,5</m:t>
                     </m:r>
                   </m:e>
                 </m:d>
@@ -5771,23 +5196,7 @@
                         <w:sz w:val="16"/>
                         <w:szCs w:val="16"/>
                       </w:rPr>
-                      <m:t>2</m:t>
-                    </m:r>
-                    <m:r>
-                      <w:rPr>
-                        <w:rFonts w:ascii="Cambria Math" w:hAnsi="Cambria Math"/>
-                        <w:sz w:val="16"/>
-                        <w:szCs w:val="16"/>
-                      </w:rPr>
-                      <m:t>,</m:t>
-                    </m:r>
-                    <m:r>
-                      <w:rPr>
-                        <w:rFonts w:ascii="Cambria Math" w:hAnsi="Cambria Math"/>
-                        <w:sz w:val="16"/>
-                        <w:szCs w:val="16"/>
-                      </w:rPr>
-                      <m:t>5</m:t>
+                      <m:t>2,5</m:t>
                     </m:r>
                   </m:e>
                 </m:d>
@@ -5840,13 +5249,7 @@
                           <w:rPr>
                             <w:rFonts w:ascii="Cambria Math" w:hAnsi="Cambria Math"/>
                           </w:rPr>
-                          <m:t>sol,env</m:t>
-                        </m:r>
-                        <m:r>
-                          <w:rPr>
-                            <w:rFonts w:ascii="Cambria Math" w:hAnsi="Cambria Math"/>
-                          </w:rPr>
-                          <m:t>2</m:t>
+                          <m:t>sol,env2</m:t>
                         </m:r>
                       </m:sub>
                     </m:sSub>
@@ -5888,15 +5291,7 @@
                             <w:sz w:val="16"/>
                             <w:szCs w:val="16"/>
                           </w:rPr>
-                          <m:t>env</m:t>
-                        </m:r>
-                        <m:r>
-                          <w:rPr>
-                            <w:rFonts w:ascii="Cambria Math" w:hAnsi="Cambria Math"/>
-                            <w:sz w:val="16"/>
-                            <w:szCs w:val="16"/>
-                          </w:rPr>
-                          <m:t>2</m:t>
+                          <m:t>env2</m:t>
                         </m:r>
                       </m:sub>
                     </m:sSub>
@@ -5947,23 +5342,7 @@
                         <w:sz w:val="16"/>
                         <w:szCs w:val="16"/>
                       </w:rPr>
-                      <m:t>2</m:t>
-                    </m:r>
-                    <m:r>
-                      <w:rPr>
-                        <w:rFonts w:ascii="Cambria Math" w:hAnsi="Cambria Math"/>
-                        <w:sz w:val="16"/>
-                        <w:szCs w:val="16"/>
-                      </w:rPr>
-                      <m:t>,</m:t>
-                    </m:r>
-                    <m:r>
-                      <w:rPr>
-                        <w:rFonts w:ascii="Cambria Math" w:hAnsi="Cambria Math"/>
-                        <w:sz w:val="16"/>
-                        <w:szCs w:val="16"/>
-                      </w:rPr>
-                      <m:t>6</m:t>
+                      <m:t>2,6</m:t>
                     </m:r>
                   </m:e>
                 </m:d>
@@ -6016,13 +5395,7 @@
                           <w:rPr>
                             <w:rFonts w:ascii="Cambria Math" w:hAnsi="Cambria Math"/>
                           </w:rPr>
-                          <m:t>int</m:t>
-                        </m:r>
-                        <m:r>
-                          <w:rPr>
-                            <w:rFonts w:ascii="Cambria Math" w:hAnsi="Cambria Math"/>
-                          </w:rPr>
-                          <m:t>,env2</m:t>
+                          <m:t>int,env2</m:t>
                         </m:r>
                       </m:sub>
                     </m:sSub>
@@ -6064,15 +5437,7 @@
                             <w:sz w:val="16"/>
                             <w:szCs w:val="16"/>
                           </w:rPr>
-                          <m:t>env</m:t>
-                        </m:r>
-                        <m:r>
-                          <w:rPr>
-                            <w:rFonts w:ascii="Cambria Math" w:hAnsi="Cambria Math"/>
-                            <w:sz w:val="16"/>
-                            <w:szCs w:val="16"/>
-                          </w:rPr>
-                          <m:t>2</m:t>
+                          <m:t>env2</m:t>
                         </m:r>
                       </m:sub>
                     </m:sSub>
@@ -6123,23 +5488,7 @@
                         <w:sz w:val="16"/>
                         <w:szCs w:val="16"/>
                       </w:rPr>
-                      <m:t>2</m:t>
-                    </m:r>
-                    <m:r>
-                      <w:rPr>
-                        <w:rFonts w:ascii="Cambria Math" w:hAnsi="Cambria Math"/>
-                        <w:sz w:val="16"/>
-                        <w:szCs w:val="16"/>
-                      </w:rPr>
-                      <m:t>,</m:t>
-                    </m:r>
-                    <m:r>
-                      <w:rPr>
-                        <w:rFonts w:ascii="Cambria Math" w:hAnsi="Cambria Math"/>
-                        <w:sz w:val="16"/>
-                        <w:szCs w:val="16"/>
-                      </w:rPr>
-                      <m:t>7</m:t>
+                      <m:t>2,7</m:t>
                     </m:r>
                   </m:e>
                 </m:d>
@@ -6192,13 +5541,7 @@
                           <w:rPr>
                             <w:rFonts w:ascii="Cambria Math" w:hAnsi="Cambria Math"/>
                           </w:rPr>
-                          <m:t>light</m:t>
-                        </m:r>
-                        <m:r>
-                          <w:rPr>
-                            <w:rFonts w:ascii="Cambria Math" w:hAnsi="Cambria Math"/>
-                          </w:rPr>
-                          <m:t>,env2</m:t>
+                          <m:t>light,env2</m:t>
                         </m:r>
                       </m:sub>
                     </m:sSub>
@@ -6240,15 +5583,7 @@
                             <w:sz w:val="16"/>
                             <w:szCs w:val="16"/>
                           </w:rPr>
-                          <m:t>env</m:t>
-                        </m:r>
-                        <m:r>
-                          <w:rPr>
-                            <w:rFonts w:ascii="Cambria Math" w:hAnsi="Cambria Math"/>
-                            <w:sz w:val="16"/>
-                            <w:szCs w:val="16"/>
-                          </w:rPr>
-                          <m:t>2</m:t>
+                          <m:t>env2</m:t>
                         </m:r>
                       </m:sub>
                     </m:sSub>
@@ -6281,15 +5616,7 @@
                     <w:sz w:val="16"/>
                     <w:szCs w:val="16"/>
                   </w:rPr>
-                  <m:t>B</m:t>
-                </m:r>
-                <m:r>
-                  <w:rPr>
-                    <w:rFonts w:ascii="Cambria Math" w:hAnsi="Cambria Math"/>
-                    <w:sz w:val="16"/>
-                    <w:szCs w:val="16"/>
-                  </w:rPr>
-                  <m:t>(3,2) =</m:t>
+                  <m:t>B(3,2) =</m:t>
                 </m:r>
                 <m:f>
                   <m:fPr>
@@ -6348,23 +5675,7 @@
                             <w:sz w:val="16"/>
                             <w:szCs w:val="16"/>
                           </w:rPr>
-                          <m:t>room</m:t>
-                        </m:r>
-                        <m:r>
-                          <w:rPr>
-                            <w:rFonts w:ascii="Cambria Math" w:hAnsi="Cambria Math"/>
-                            <w:sz w:val="16"/>
-                            <w:szCs w:val="16"/>
-                          </w:rPr>
-                          <m:t>,</m:t>
-                        </m:r>
-                        <m:r>
-                          <w:rPr>
-                            <w:rFonts w:ascii="Cambria Math" w:hAnsi="Cambria Math"/>
-                            <w:sz w:val="16"/>
-                            <w:szCs w:val="16"/>
-                          </w:rPr>
-                          <m:t>slab1</m:t>
+                          <m:t>room,slab1</m:t>
                         </m:r>
                       </m:sub>
                     </m:sSub>
@@ -6427,23 +5738,7 @@
                     <w:sz w:val="16"/>
                     <w:szCs w:val="16"/>
                   </w:rPr>
-                  <m:t>B(3,</m:t>
-                </m:r>
-                <m:r>
-                  <w:rPr>
-                    <w:rFonts w:ascii="Cambria Math" w:hAnsi="Cambria Math"/>
-                    <w:sz w:val="16"/>
-                    <w:szCs w:val="16"/>
-                  </w:rPr>
-                  <m:t>3</m:t>
-                </m:r>
-                <m:r>
-                  <w:rPr>
-                    <w:rFonts w:ascii="Cambria Math" w:hAnsi="Cambria Math"/>
-                    <w:sz w:val="16"/>
-                    <w:szCs w:val="16"/>
-                  </w:rPr>
-                  <m:t>) =</m:t>
+                  <m:t>B(3,3) =</m:t>
                 </m:r>
                 <m:f>
                   <m:fPr>
@@ -6502,23 +5797,7 @@
                             <w:sz w:val="16"/>
                             <w:szCs w:val="16"/>
                           </w:rPr>
-                          <m:t>room</m:t>
-                        </m:r>
-                        <m:r>
-                          <w:rPr>
-                            <w:rFonts w:ascii="Cambria Math" w:hAnsi="Cambria Math"/>
-                            <w:sz w:val="16"/>
-                            <w:szCs w:val="16"/>
-                          </w:rPr>
-                          <m:t>,</m:t>
-                        </m:r>
-                        <m:r>
-                          <w:rPr>
-                            <w:rFonts w:ascii="Cambria Math" w:hAnsi="Cambria Math"/>
-                            <w:sz w:val="16"/>
-                            <w:szCs w:val="16"/>
-                          </w:rPr>
-                          <m:t>cav</m:t>
+                          <m:t>room,cav</m:t>
                         </m:r>
                       </m:sub>
                     </m:sSub>
@@ -6601,23 +5880,7 @@
                         <w:sz w:val="16"/>
                         <w:szCs w:val="16"/>
                       </w:rPr>
-                      <m:t>3</m:t>
-                    </m:r>
-                    <m:r>
-                      <w:rPr>
-                        <w:rFonts w:ascii="Cambria Math" w:hAnsi="Cambria Math"/>
-                        <w:sz w:val="16"/>
-                        <w:szCs w:val="16"/>
-                      </w:rPr>
-                      <m:t>,</m:t>
-                    </m:r>
-                    <m:r>
-                      <w:rPr>
-                        <w:rFonts w:ascii="Cambria Math" w:hAnsi="Cambria Math"/>
-                        <w:sz w:val="16"/>
-                        <w:szCs w:val="16"/>
-                      </w:rPr>
-                      <m:t>8</m:t>
+                      <m:t>3,8</m:t>
                     </m:r>
                   </m:e>
                 </m:d>
@@ -6670,19 +5933,7 @@
                           <w:rPr>
                             <w:rFonts w:ascii="Cambria Math" w:hAnsi="Cambria Math"/>
                           </w:rPr>
-                          <m:t>AHU</m:t>
-                        </m:r>
-                        <m:r>
-                          <w:rPr>
-                            <w:rFonts w:ascii="Cambria Math" w:hAnsi="Cambria Math"/>
-                          </w:rPr>
-                          <m:t>,</m:t>
-                        </m:r>
-                        <m:r>
-                          <w:rPr>
-                            <w:rFonts w:ascii="Cambria Math" w:hAnsi="Cambria Math"/>
-                          </w:rPr>
-                          <m:t>room</m:t>
+                          <m:t>AHU,room</m:t>
                         </m:r>
                       </m:sub>
                     </m:sSub>
@@ -6777,23 +6028,7 @@
                         <w:sz w:val="16"/>
                         <w:szCs w:val="16"/>
                       </w:rPr>
-                      <m:t>4</m:t>
-                    </m:r>
-                    <m:r>
-                      <w:rPr>
-                        <w:rFonts w:ascii="Cambria Math" w:hAnsi="Cambria Math"/>
-                        <w:sz w:val="16"/>
-                        <w:szCs w:val="16"/>
-                      </w:rPr>
-                      <m:t>,</m:t>
-                    </m:r>
-                    <m:r>
-                      <w:rPr>
-                        <w:rFonts w:ascii="Cambria Math" w:hAnsi="Cambria Math"/>
-                        <w:sz w:val="16"/>
-                        <w:szCs w:val="16"/>
-                      </w:rPr>
-                      <m:t>5</m:t>
+                      <m:t>4,5</m:t>
                     </m:r>
                   </m:e>
                 </m:d>
@@ -6846,13 +6081,7 @@
                           <w:rPr>
                             <w:rFonts w:ascii="Cambria Math" w:hAnsi="Cambria Math"/>
                           </w:rPr>
-                          <m:t>sol,</m:t>
-                        </m:r>
-                        <m:r>
-                          <w:rPr>
-                            <w:rFonts w:ascii="Cambria Math" w:hAnsi="Cambria Math"/>
-                          </w:rPr>
-                          <m:t>iw</m:t>
+                          <m:t>sol,iw</m:t>
                         </m:r>
                       </m:sub>
                     </m:sSub>
@@ -6945,23 +6174,7 @@
                         <w:sz w:val="16"/>
                         <w:szCs w:val="16"/>
                       </w:rPr>
-                      <m:t>4</m:t>
-                    </m:r>
-                    <m:r>
-                      <w:rPr>
-                        <w:rFonts w:ascii="Cambria Math" w:hAnsi="Cambria Math"/>
-                        <w:sz w:val="16"/>
-                        <w:szCs w:val="16"/>
-                      </w:rPr>
-                      <m:t>,</m:t>
-                    </m:r>
-                    <m:r>
-                      <w:rPr>
-                        <w:rFonts w:ascii="Cambria Math" w:hAnsi="Cambria Math"/>
-                        <w:sz w:val="16"/>
-                        <w:szCs w:val="16"/>
-                      </w:rPr>
-                      <m:t>6</m:t>
+                      <m:t>4,6</m:t>
                     </m:r>
                   </m:e>
                 </m:d>
@@ -7014,13 +6227,7 @@
                           <w:rPr>
                             <w:rFonts w:ascii="Cambria Math" w:hAnsi="Cambria Math"/>
                           </w:rPr>
-                          <m:t>int,</m:t>
-                        </m:r>
-                        <m:r>
-                          <w:rPr>
-                            <w:rFonts w:ascii="Cambria Math" w:hAnsi="Cambria Math"/>
-                          </w:rPr>
-                          <m:t>iw</m:t>
+                          <m:t>int,iw</m:t>
                         </m:r>
                       </m:sub>
                     </m:sSub>
@@ -7113,23 +6320,7 @@
                         <w:sz w:val="16"/>
                         <w:szCs w:val="16"/>
                       </w:rPr>
-                      <m:t>4</m:t>
-                    </m:r>
-                    <m:r>
-                      <w:rPr>
-                        <w:rFonts w:ascii="Cambria Math" w:hAnsi="Cambria Math"/>
-                        <w:sz w:val="16"/>
-                        <w:szCs w:val="16"/>
-                      </w:rPr>
-                      <m:t>,</m:t>
-                    </m:r>
-                    <m:r>
-                      <w:rPr>
-                        <w:rFonts w:ascii="Cambria Math" w:hAnsi="Cambria Math"/>
-                        <w:sz w:val="16"/>
-                        <w:szCs w:val="16"/>
-                      </w:rPr>
-                      <m:t>7</m:t>
+                      <m:t>4,7</m:t>
                     </m:r>
                   </m:e>
                 </m:d>
@@ -7182,13 +6373,7 @@
                           <w:rPr>
                             <w:rFonts w:ascii="Cambria Math" w:hAnsi="Cambria Math"/>
                           </w:rPr>
-                          <m:t>light,</m:t>
-                        </m:r>
-                        <m:r>
-                          <w:rPr>
-                            <w:rFonts w:ascii="Cambria Math" w:hAnsi="Cambria Math"/>
-                          </w:rPr>
-                          <m:t>iw</m:t>
+                          <m:t>light,iw</m:t>
                         </m:r>
                       </m:sub>
                     </m:sSub>
@@ -7283,23 +6468,7 @@
                         <w:sz w:val="16"/>
                         <w:szCs w:val="16"/>
                       </w:rPr>
-                      <m:t>5</m:t>
-                    </m:r>
-                    <m:r>
-                      <w:rPr>
-                        <w:rFonts w:ascii="Cambria Math" w:hAnsi="Cambria Math"/>
-                        <w:sz w:val="16"/>
-                        <w:szCs w:val="16"/>
-                      </w:rPr>
-                      <m:t>,</m:t>
-                    </m:r>
-                    <m:r>
-                      <w:rPr>
-                        <w:rFonts w:ascii="Cambria Math" w:hAnsi="Cambria Math"/>
-                        <w:sz w:val="16"/>
-                        <w:szCs w:val="16"/>
-                      </w:rPr>
-                      <m:t>2</m:t>
+                      <m:t>5,2</m:t>
                     </m:r>
                   </m:e>
                 </m:d>
@@ -7368,23 +6537,7 @@
                             <w:sz w:val="16"/>
                             <w:szCs w:val="16"/>
                           </w:rPr>
-                          <m:t>slab1</m:t>
-                        </m:r>
-                        <m:r>
-                          <w:rPr>
-                            <w:rFonts w:ascii="Cambria Math" w:hAnsi="Cambria Math"/>
-                            <w:sz w:val="16"/>
-                            <w:szCs w:val="16"/>
-                          </w:rPr>
-                          <m:t>,</m:t>
-                        </m:r>
-                        <m:r>
-                          <w:rPr>
-                            <w:rFonts w:ascii="Cambria Math" w:hAnsi="Cambria Math"/>
-                            <w:sz w:val="16"/>
-                            <w:szCs w:val="16"/>
-                          </w:rPr>
-                          <m:t>slab2</m:t>
+                          <m:t>slab1,slab2</m:t>
                         </m:r>
                       </m:sub>
                     </m:sSub>
@@ -7467,23 +6620,7 @@
                         <w:sz w:val="16"/>
                         <w:szCs w:val="16"/>
                       </w:rPr>
-                      <m:t>5</m:t>
-                    </m:r>
-                    <m:r>
-                      <w:rPr>
-                        <w:rFonts w:ascii="Cambria Math" w:hAnsi="Cambria Math"/>
-                        <w:sz w:val="16"/>
-                        <w:szCs w:val="16"/>
-                      </w:rPr>
-                      <m:t>,</m:t>
-                    </m:r>
-                    <m:r>
-                      <w:rPr>
-                        <w:rFonts w:ascii="Cambria Math" w:hAnsi="Cambria Math"/>
-                        <w:sz w:val="16"/>
-                        <w:szCs w:val="16"/>
-                      </w:rPr>
-                      <m:t>4</m:t>
+                      <m:t>5,4</m:t>
                     </m:r>
                   </m:e>
                 </m:d>
@@ -7552,23 +6689,7 @@
                             <w:sz w:val="16"/>
                             <w:szCs w:val="16"/>
                           </w:rPr>
-                          <m:t>source</m:t>
-                        </m:r>
-                        <m:r>
-                          <w:rPr>
-                            <w:rFonts w:ascii="Cambria Math" w:hAnsi="Cambria Math"/>
-                            <w:sz w:val="16"/>
-                            <w:szCs w:val="16"/>
-                          </w:rPr>
-                          <m:t>,</m:t>
-                        </m:r>
-                        <m:r>
-                          <w:rPr>
-                            <w:rFonts w:ascii="Cambria Math" w:hAnsi="Cambria Math"/>
-                            <w:sz w:val="16"/>
-                            <w:szCs w:val="16"/>
-                          </w:rPr>
-                          <m:t>slab2</m:t>
+                          <m:t>source,slab2</m:t>
                         </m:r>
                       </m:sub>
                     </m:sSub>
@@ -7659,23 +6780,7 @@
                         <w:sz w:val="16"/>
                         <w:szCs w:val="16"/>
                       </w:rPr>
-                      <m:t>6</m:t>
-                    </m:r>
-                    <m:r>
-                      <w:rPr>
-                        <w:rFonts w:ascii="Cambria Math" w:hAnsi="Cambria Math"/>
-                        <w:sz w:val="16"/>
-                        <w:szCs w:val="16"/>
-                      </w:rPr>
-                      <m:t>,</m:t>
-                    </m:r>
-                    <m:r>
-                      <w:rPr>
-                        <w:rFonts w:ascii="Cambria Math" w:hAnsi="Cambria Math"/>
-                        <w:sz w:val="16"/>
-                        <w:szCs w:val="16"/>
-                      </w:rPr>
-                      <m:t>4</m:t>
+                      <m:t>6,4</m:t>
                     </m:r>
                   </m:e>
                 </m:d>
@@ -7744,23 +6849,7 @@
                             <w:sz w:val="16"/>
                             <w:szCs w:val="16"/>
                           </w:rPr>
-                          <m:t>source</m:t>
-                        </m:r>
-                        <m:r>
-                          <w:rPr>
-                            <w:rFonts w:ascii="Cambria Math" w:hAnsi="Cambria Math"/>
-                            <w:sz w:val="16"/>
-                            <w:szCs w:val="16"/>
-                          </w:rPr>
-                          <m:t>,</m:t>
-                        </m:r>
-                        <m:r>
-                          <w:rPr>
-                            <w:rFonts w:ascii="Cambria Math" w:hAnsi="Cambria Math"/>
-                            <w:sz w:val="16"/>
-                            <w:szCs w:val="16"/>
-                          </w:rPr>
-                          <m:t>sink</m:t>
+                          <m:t>source,sink</m:t>
                         </m:r>
                       </m:sub>
                     </m:sSub>
@@ -7870,23 +6959,7 @@
                         <w:sz w:val="16"/>
                         <w:szCs w:val="16"/>
                       </w:rPr>
-                      <m:t>1</m:t>
-                    </m:r>
-                    <m:r>
-                      <w:rPr>
-                        <w:rFonts w:ascii="Cambria Math" w:hAnsi="Cambria Math"/>
-                        <w:sz w:val="16"/>
-                        <w:szCs w:val="16"/>
-                      </w:rPr>
-                      <m:t>,</m:t>
-                    </m:r>
-                    <m:r>
-                      <w:rPr>
-                        <w:rFonts w:ascii="Cambria Math" w:hAnsi="Cambria Math"/>
-                        <w:sz w:val="16"/>
-                        <w:szCs w:val="16"/>
-                      </w:rPr>
-                      <m:t>5</m:t>
+                      <m:t>1,5</m:t>
                     </m:r>
                   </m:e>
                 </m:d>
@@ -7915,15 +6988,7 @@
                         <w:sz w:val="16"/>
                         <w:szCs w:val="16"/>
                       </w:rPr>
-                      <m:t>-</m:t>
-                    </m:r>
-                    <m:r>
-                      <w:rPr>
-                        <w:rFonts w:ascii="Cambria Math" w:hAnsi="Cambria Math"/>
-                        <w:sz w:val="16"/>
-                        <w:szCs w:val="16"/>
-                      </w:rPr>
-                      <m:t>1</m:t>
+                      <m:t>-1</m:t>
                     </m:r>
                     <m:ctrlPr>
                       <w:rPr>
@@ -7963,23 +7028,7 @@
                             <w:sz w:val="16"/>
                             <w:szCs w:val="16"/>
                           </w:rPr>
-                          <m:t>source</m:t>
-                        </m:r>
-                        <m:r>
-                          <w:rPr>
-                            <w:rFonts w:ascii="Cambria Math" w:hAnsi="Cambria Math"/>
-                            <w:sz w:val="16"/>
-                            <w:szCs w:val="16"/>
-                          </w:rPr>
-                          <m:t>,</m:t>
-                        </m:r>
-                        <m:r>
-                          <w:rPr>
-                            <w:rFonts w:ascii="Cambria Math" w:hAnsi="Cambria Math"/>
-                            <w:sz w:val="16"/>
-                            <w:szCs w:val="16"/>
-                          </w:rPr>
-                          <m:t>slab2</m:t>
+                          <m:t>source,slab2</m:t>
                         </m:r>
                       </m:sub>
                     </m:sSub>
@@ -8031,23 +7080,7 @@
                         <w:sz w:val="16"/>
                         <w:szCs w:val="16"/>
                       </w:rPr>
-                      <m:t>1</m:t>
-                    </m:r>
-                    <m:r>
-                      <w:rPr>
-                        <w:rFonts w:ascii="Cambria Math" w:hAnsi="Cambria Math"/>
-                        <w:sz w:val="16"/>
-                        <w:szCs w:val="16"/>
-                      </w:rPr>
-                      <m:t>,</m:t>
-                    </m:r>
-                    <m:r>
-                      <w:rPr>
-                        <w:rFonts w:ascii="Cambria Math" w:hAnsi="Cambria Math"/>
-                        <w:sz w:val="16"/>
-                        <w:szCs w:val="16"/>
-                      </w:rPr>
-                      <m:t>6</m:t>
+                      <m:t>1,6</m:t>
                     </m:r>
                   </m:e>
                 </m:d>
@@ -8076,15 +7109,7 @@
                         <w:sz w:val="16"/>
                         <w:szCs w:val="16"/>
                       </w:rPr>
-                      <m:t>-</m:t>
-                    </m:r>
-                    <m:r>
-                      <w:rPr>
-                        <w:rFonts w:ascii="Cambria Math" w:hAnsi="Cambria Math"/>
-                        <w:sz w:val="16"/>
-                        <w:szCs w:val="16"/>
-                      </w:rPr>
-                      <m:t>1</m:t>
+                      <m:t>-1</m:t>
                     </m:r>
                     <m:ctrlPr>
                       <w:rPr>
@@ -8124,23 +7149,7 @@
                             <w:sz w:val="16"/>
                             <w:szCs w:val="16"/>
                           </w:rPr>
-                          <m:t>source</m:t>
-                        </m:r>
-                        <m:r>
-                          <w:rPr>
-                            <w:rFonts w:ascii="Cambria Math" w:hAnsi="Cambria Math"/>
-                            <w:sz w:val="16"/>
-                            <w:szCs w:val="16"/>
-                          </w:rPr>
-                          <m:t>,</m:t>
-                        </m:r>
-                        <m:r>
-                          <w:rPr>
-                            <w:rFonts w:ascii="Cambria Math" w:hAnsi="Cambria Math"/>
-                            <w:sz w:val="16"/>
-                            <w:szCs w:val="16"/>
-                          </w:rPr>
-                          <m:t>sink</m:t>
+                          <m:t>source,sink</m:t>
                         </m:r>
                       </m:sub>
                     </m:sSub>
@@ -8194,23 +7203,7 @@
                         <w:sz w:val="16"/>
                         <w:szCs w:val="16"/>
                       </w:rPr>
-                      <m:t>1</m:t>
-                    </m:r>
-                    <m:r>
-                      <w:rPr>
-                        <w:rFonts w:ascii="Cambria Math" w:hAnsi="Cambria Math"/>
-                        <w:sz w:val="16"/>
-                        <w:szCs w:val="16"/>
-                      </w:rPr>
-                      <m:t>,</m:t>
-                    </m:r>
-                    <m:r>
-                      <w:rPr>
-                        <w:rFonts w:ascii="Cambria Math" w:hAnsi="Cambria Math"/>
-                        <w:sz w:val="16"/>
-                        <w:szCs w:val="16"/>
-                      </w:rPr>
-                      <m:t>4</m:t>
+                      <m:t>1,4</m:t>
                     </m:r>
                   </m:e>
                 </m:d>
@@ -8279,23 +7272,7 @@
                             <w:sz w:val="16"/>
                             <w:szCs w:val="16"/>
                           </w:rPr>
-                          <m:t>source</m:t>
-                        </m:r>
-                        <m:r>
-                          <w:rPr>
-                            <w:rFonts w:ascii="Cambria Math" w:hAnsi="Cambria Math"/>
-                            <w:sz w:val="16"/>
-                            <w:szCs w:val="16"/>
-                          </w:rPr>
-                          <m:t>,</m:t>
-                        </m:r>
-                        <m:r>
-                          <w:rPr>
-                            <w:rFonts w:ascii="Cambria Math" w:hAnsi="Cambria Math"/>
-                            <w:sz w:val="16"/>
-                            <w:szCs w:val="16"/>
-                          </w:rPr>
-                          <m:t>slab2</m:t>
+                          <m:t>source,slab2</m:t>
                         </m:r>
                       </m:sub>
                     </m:sSub>
@@ -8374,23 +7351,7 @@
                             <w:sz w:val="16"/>
                             <w:szCs w:val="16"/>
                           </w:rPr>
-                          <m:t>source</m:t>
-                        </m:r>
-                        <m:r>
-                          <w:rPr>
-                            <w:rFonts w:ascii="Cambria Math" w:hAnsi="Cambria Math"/>
-                            <w:sz w:val="16"/>
-                            <w:szCs w:val="16"/>
-                          </w:rPr>
-                          <m:t>,</m:t>
-                        </m:r>
-                        <m:r>
-                          <w:rPr>
-                            <w:rFonts w:ascii="Cambria Math" w:hAnsi="Cambria Math"/>
-                            <w:sz w:val="16"/>
-                            <w:szCs w:val="16"/>
-                          </w:rPr>
-                          <m:t>sink</m:t>
+                          <m:t>source,sink</m:t>
                         </m:r>
                       </m:sub>
                     </m:sSub>
@@ -8434,15 +7395,7 @@
                         <w:sz w:val="16"/>
                         <w:szCs w:val="16"/>
                       </w:rPr>
-                      <m:t>d(1,9)=</m:t>
-                    </m:r>
-                    <m:r>
-                      <w:rPr>
-                        <w:rFonts w:ascii="Cambria Math" w:hAnsi="Cambria Math"/>
-                        <w:sz w:val="16"/>
-                        <w:szCs w:val="16"/>
-                      </w:rPr>
-                      <m:t>C</m:t>
+                      <m:t>d(1,9)=C</m:t>
                     </m:r>
                   </m:e>
                   <m:sub>
@@ -8499,10 +7452,7 @@
         </m:r>
       </m:oMath>
       <w:r>
-        <w:t xml:space="preserve">), and thermal capacity, </w:t>
-      </w:r>
-      <w:r>
-        <w:t>(</w:t>
+        <w:t>), and thermal capacity, (</w:t>
       </w:r>
       <m:oMath>
         <m:r>
@@ -8528,10 +7478,7 @@
         </m:r>
       </m:oMath>
       <w:r>
-        <w:t>),</w:t>
-      </w:r>
-      <w:r>
-        <w:t xml:space="preserve"> are </w:t>
+        <w:t xml:space="preserve">), are </w:t>
       </w:r>
       <w:r>
         <w:t>estimated</w:t>
@@ -8651,13 +7598,7 @@
             <w:rPr>
               <w:rFonts w:ascii="Cambria Math" w:hAnsi="Cambria Math"/>
             </w:rPr>
-            <m:t>C</m:t>
-          </m:r>
-          <m:r>
-            <w:rPr>
-              <w:rFonts w:ascii="Cambria Math" w:hAnsi="Cambria Math"/>
-            </w:rPr>
-            <m:t>=</m:t>
+            <m:t>C=</m:t>
           </m:r>
           <m:nary>
             <m:naryPr>
@@ -8901,15 +7842,7 @@
                     <w:sz w:val="20"/>
                     <w:szCs w:val="20"/>
                   </w:rPr>
-                  <m:t>=</m:t>
-                </m:r>
-                <m:r>
-                  <w:rPr>
-                    <w:rFonts w:ascii="Cambria Math" w:hAnsi="Cambria Math"/>
-                    <w:sz w:val="20"/>
-                    <w:szCs w:val="20"/>
-                  </w:rPr>
-                  <m:t>3.32E-3</m:t>
+                  <m:t>=3.32E-3</m:t>
                 </m:r>
               </m:oMath>
             </m:oMathPara>
@@ -8957,31 +7890,7 @@
                         <w:sz w:val="20"/>
                         <w:szCs w:val="20"/>
                       </w:rPr>
-                      <m:t>env2</m:t>
-                    </m:r>
-                    <m:r>
-                      <w:rPr>
-                        <w:rFonts w:ascii="Cambria Math" w:hAnsi="Cambria Math"/>
-                        <w:sz w:val="20"/>
-                        <w:szCs w:val="20"/>
-                      </w:rPr>
-                      <m:t>,</m:t>
-                    </m:r>
-                    <m:r>
-                      <w:rPr>
-                        <w:rFonts w:ascii="Cambria Math" w:hAnsi="Cambria Math"/>
-                        <w:sz w:val="20"/>
-                        <w:szCs w:val="20"/>
-                      </w:rPr>
-                      <m:t>env</m:t>
-                    </m:r>
-                    <m:r>
-                      <w:rPr>
-                        <w:rFonts w:ascii="Cambria Math" w:hAnsi="Cambria Math"/>
-                        <w:sz w:val="20"/>
-                        <w:szCs w:val="20"/>
-                      </w:rPr>
-                      <m:t>1</m:t>
+                      <m:t>env2,env1</m:t>
                     </m:r>
                   </m:sub>
                 </m:sSub>
@@ -8991,15 +7900,7 @@
                     <w:sz w:val="20"/>
                     <w:szCs w:val="20"/>
                   </w:rPr>
-                  <m:t>=</m:t>
-                </m:r>
-                <m:r>
-                  <w:rPr>
-                    <w:rFonts w:ascii="Cambria Math" w:hAnsi="Cambria Math"/>
-                    <w:sz w:val="20"/>
-                    <w:szCs w:val="20"/>
-                  </w:rPr>
-                  <m:t>6E-2</m:t>
+                  <m:t>=6E-2</m:t>
                 </m:r>
               </m:oMath>
             </m:oMathPara>
@@ -9047,23 +7948,7 @@
                         <w:sz w:val="20"/>
                         <w:szCs w:val="20"/>
                       </w:rPr>
-                      <m:t>env</m:t>
-                    </m:r>
-                    <m:r>
-                      <w:rPr>
-                        <w:rFonts w:ascii="Cambria Math" w:hAnsi="Cambria Math"/>
-                        <w:sz w:val="20"/>
-                        <w:szCs w:val="20"/>
-                      </w:rPr>
-                      <m:t>2,</m:t>
-                    </m:r>
-                    <m:r>
-                      <w:rPr>
-                        <w:rFonts w:ascii="Cambria Math" w:hAnsi="Cambria Math"/>
-                        <w:sz w:val="20"/>
-                        <w:szCs w:val="20"/>
-                      </w:rPr>
-                      <m:t>room</m:t>
+                      <m:t>env2,room</m:t>
                     </m:r>
                   </m:sub>
                 </m:sSub>
@@ -9073,15 +7958,7 @@
                     <w:sz w:val="20"/>
                     <w:szCs w:val="20"/>
                   </w:rPr>
-                  <m:t>=</m:t>
-                </m:r>
-                <m:r>
-                  <w:rPr>
-                    <w:rFonts w:ascii="Cambria Math" w:hAnsi="Cambria Math"/>
-                    <w:sz w:val="20"/>
-                    <w:szCs w:val="20"/>
-                  </w:rPr>
-                  <m:t>6E-2</m:t>
+                  <m:t>=6E-2</m:t>
                 </m:r>
               </m:oMath>
             </m:oMathPara>
@@ -9129,23 +8006,7 @@
                         <w:sz w:val="20"/>
                         <w:szCs w:val="20"/>
                       </w:rPr>
-                      <m:t>iw</m:t>
-                    </m:r>
-                    <m:r>
-                      <w:rPr>
-                        <w:rFonts w:ascii="Cambria Math" w:hAnsi="Cambria Math"/>
-                        <w:sz w:val="20"/>
-                        <w:szCs w:val="20"/>
-                      </w:rPr>
-                      <m:t>,</m:t>
-                    </m:r>
-                    <m:r>
-                      <w:rPr>
-                        <w:rFonts w:ascii="Cambria Math" w:hAnsi="Cambria Math"/>
-                        <w:sz w:val="20"/>
-                        <w:szCs w:val="20"/>
-                      </w:rPr>
-                      <m:t>room</m:t>
+                      <m:t>iw,room</m:t>
                     </m:r>
                   </m:sub>
                 </m:sSub>
@@ -9155,15 +8016,7 @@
                     <w:sz w:val="20"/>
                     <w:szCs w:val="20"/>
                   </w:rPr>
-                  <m:t>=</m:t>
-                </m:r>
-                <m:r>
-                  <w:rPr>
-                    <w:rFonts w:ascii="Cambria Math" w:hAnsi="Cambria Math"/>
-                    <w:sz w:val="20"/>
-                    <w:szCs w:val="20"/>
-                  </w:rPr>
-                  <m:t>6E-2</m:t>
+                  <m:t>=6E-2</m:t>
                 </m:r>
               </m:oMath>
             </m:oMathPara>
@@ -9213,23 +8066,7 @@
                         <w:sz w:val="20"/>
                         <w:szCs w:val="20"/>
                       </w:rPr>
-                      <m:t>slab1</m:t>
-                    </m:r>
-                    <m:r>
-                      <w:rPr>
-                        <w:rFonts w:ascii="Cambria Math" w:hAnsi="Cambria Math"/>
-                        <w:sz w:val="20"/>
-                        <w:szCs w:val="20"/>
-                      </w:rPr>
-                      <m:t>,</m:t>
-                    </m:r>
-                    <m:r>
-                      <w:rPr>
-                        <w:rFonts w:ascii="Cambria Math" w:hAnsi="Cambria Math"/>
-                        <w:sz w:val="20"/>
-                        <w:szCs w:val="20"/>
-                      </w:rPr>
-                      <m:t>room</m:t>
+                      <m:t>slab1,room</m:t>
                     </m:r>
                   </m:sub>
                 </m:sSub>
@@ -9239,15 +8076,7 @@
                     <w:sz w:val="20"/>
                     <w:szCs w:val="20"/>
                   </w:rPr>
-                  <m:t>=</m:t>
-                </m:r>
-                <m:r>
-                  <w:rPr>
-                    <w:rFonts w:ascii="Cambria Math" w:hAnsi="Cambria Math"/>
-                    <w:sz w:val="20"/>
-                    <w:szCs w:val="20"/>
-                  </w:rPr>
-                  <m:t>2E-3</m:t>
+                  <m:t>=2E-3</m:t>
                 </m:r>
               </m:oMath>
             </m:oMathPara>
@@ -9295,23 +8124,7 @@
                         <w:sz w:val="20"/>
                         <w:szCs w:val="20"/>
                       </w:rPr>
-                      <m:t>cav</m:t>
-                    </m:r>
-                    <m:r>
-                      <w:rPr>
-                        <w:rFonts w:ascii="Cambria Math" w:hAnsi="Cambria Math"/>
-                        <w:sz w:val="20"/>
-                        <w:szCs w:val="20"/>
-                      </w:rPr>
-                      <m:t>,</m:t>
-                    </m:r>
-                    <m:r>
-                      <w:rPr>
-                        <w:rFonts w:ascii="Cambria Math" w:hAnsi="Cambria Math"/>
-                        <w:sz w:val="20"/>
-                        <w:szCs w:val="20"/>
-                      </w:rPr>
-                      <m:t>room</m:t>
+                      <m:t>cav,room</m:t>
                     </m:r>
                   </m:sub>
                 </m:sSub>
@@ -9321,15 +8134,7 @@
                     <w:sz w:val="20"/>
                     <w:szCs w:val="20"/>
                   </w:rPr>
-                  <m:t>=</m:t>
-                </m:r>
-                <m:r>
-                  <w:rPr>
-                    <w:rFonts w:ascii="Cambria Math" w:hAnsi="Cambria Math"/>
-                    <w:sz w:val="20"/>
-                    <w:szCs w:val="20"/>
-                  </w:rPr>
-                  <m:t>2E-2</m:t>
+                  <m:t>=2E-2</m:t>
                 </m:r>
               </m:oMath>
             </m:oMathPara>
@@ -9377,23 +8182,7 @@
                         <w:sz w:val="20"/>
                         <w:szCs w:val="20"/>
                       </w:rPr>
-                      <m:t>slab</m:t>
-                    </m:r>
-                    <m:r>
-                      <w:rPr>
-                        <w:rFonts w:ascii="Cambria Math" w:hAnsi="Cambria Math"/>
-                        <w:sz w:val="20"/>
-                        <w:szCs w:val="20"/>
-                      </w:rPr>
-                      <m:t>1,</m:t>
-                    </m:r>
-                    <m:r>
-                      <w:rPr>
-                        <w:rFonts w:ascii="Cambria Math" w:hAnsi="Cambria Math"/>
-                        <w:sz w:val="20"/>
-                        <w:szCs w:val="20"/>
-                      </w:rPr>
-                      <m:t>slab2</m:t>
+                      <m:t>slab1,slab2</m:t>
                     </m:r>
                   </m:sub>
                 </m:sSub>
@@ -9403,15 +8192,7 @@
                     <w:sz w:val="20"/>
                     <w:szCs w:val="20"/>
                   </w:rPr>
-                  <m:t>=</m:t>
-                </m:r>
-                <m:r>
-                  <w:rPr>
-                    <w:rFonts w:ascii="Cambria Math" w:hAnsi="Cambria Math"/>
-                    <w:sz w:val="20"/>
-                    <w:szCs w:val="20"/>
-                  </w:rPr>
-                  <m:t>3.64E-4</m:t>
+                  <m:t>=3.64E-4</m:t>
                 </m:r>
               </m:oMath>
             </m:oMathPara>
@@ -9459,31 +8240,7 @@
                         <w:sz w:val="20"/>
                         <w:szCs w:val="20"/>
                       </w:rPr>
-                      <m:t>source</m:t>
-                    </m:r>
-                    <m:r>
-                      <w:rPr>
-                        <w:rFonts w:ascii="Cambria Math" w:hAnsi="Cambria Math"/>
-                        <w:sz w:val="20"/>
-                        <w:szCs w:val="20"/>
-                      </w:rPr>
-                      <m:t>,</m:t>
-                    </m:r>
-                    <m:r>
-                      <w:rPr>
-                        <w:rFonts w:ascii="Cambria Math" w:hAnsi="Cambria Math"/>
-                        <w:sz w:val="20"/>
-                        <w:szCs w:val="20"/>
-                      </w:rPr>
-                      <m:t>slab</m:t>
-                    </m:r>
-                    <m:r>
-                      <w:rPr>
-                        <w:rFonts w:ascii="Cambria Math" w:hAnsi="Cambria Math"/>
-                        <w:sz w:val="20"/>
-                        <w:szCs w:val="20"/>
-                      </w:rPr>
-                      <m:t>2</m:t>
+                      <m:t>source,slab2</m:t>
                     </m:r>
                   </m:sub>
                 </m:sSub>
@@ -9493,15 +8250,7 @@
                     <w:sz w:val="20"/>
                     <w:szCs w:val="20"/>
                   </w:rPr>
-                  <m:t>=</m:t>
-                </m:r>
-                <m:r>
-                  <w:rPr>
-                    <w:rFonts w:ascii="Cambria Math" w:hAnsi="Cambria Math"/>
-                    <w:sz w:val="20"/>
-                    <w:szCs w:val="20"/>
-                  </w:rPr>
-                  <m:t>3.64E-4</m:t>
+                  <m:t>=3.64E-4</m:t>
                 </m:r>
               </m:oMath>
             </m:oMathPara>
@@ -9550,23 +8299,7 @@
                       <w:sz w:val="20"/>
                       <w:szCs w:val="20"/>
                     </w:rPr>
-                    <m:t>source</m:t>
-                  </m:r>
-                  <m:r>
-                    <w:rPr>
-                      <w:rFonts w:ascii="Cambria Math" w:hAnsi="Cambria Math"/>
-                      <w:sz w:val="20"/>
-                      <w:szCs w:val="20"/>
-                    </w:rPr>
-                    <m:t>,</m:t>
-                  </m:r>
-                  <m:r>
-                    <w:rPr>
-                      <w:rFonts w:ascii="Cambria Math" w:hAnsi="Cambria Math"/>
-                      <w:sz w:val="20"/>
-                      <w:szCs w:val="20"/>
-                    </w:rPr>
-                    <m:t>sink</m:t>
+                    <m:t>source,sink</m:t>
                   </m:r>
                 </m:sub>
               </m:sSub>
@@ -9640,15 +8373,7 @@
                     <w:sz w:val="20"/>
                     <w:szCs w:val="20"/>
                   </w:rPr>
-                  <m:t>=</m:t>
-                </m:r>
-                <m:r>
-                  <w:rPr>
-                    <w:rFonts w:ascii="Cambria Math" w:hAnsi="Cambria Math"/>
-                    <w:sz w:val="20"/>
-                    <w:szCs w:val="20"/>
-                  </w:rPr>
-                  <m:t>26E5</m:t>
+                  <m:t>=26E5</m:t>
                 </m:r>
               </m:oMath>
             </m:oMathPara>
@@ -9706,15 +8431,7 @@
                     <w:sz w:val="20"/>
                     <w:szCs w:val="20"/>
                   </w:rPr>
-                  <m:t>=</m:t>
-                </m:r>
-                <m:r>
-                  <w:rPr>
-                    <w:rFonts w:ascii="Cambria Math" w:hAnsi="Cambria Math"/>
-                    <w:sz w:val="20"/>
-                    <w:szCs w:val="20"/>
-                  </w:rPr>
-                  <m:t>13E5</m:t>
+                  <m:t>=13E5</m:t>
                 </m:r>
               </m:oMath>
             </m:oMathPara>
@@ -9772,15 +8489,7 @@
                     <w:sz w:val="20"/>
                     <w:szCs w:val="20"/>
                   </w:rPr>
-                  <m:t>=</m:t>
-                </m:r>
-                <m:r>
-                  <w:rPr>
-                    <w:rFonts w:ascii="Cambria Math" w:hAnsi="Cambria Math"/>
-                    <w:sz w:val="20"/>
-                    <w:szCs w:val="20"/>
-                  </w:rPr>
-                  <m:t>1E8</m:t>
+                  <m:t>=1E8</m:t>
                 </m:r>
               </m:oMath>
             </m:oMathPara>
@@ -9840,15 +8549,7 @@
                     <w:sz w:val="20"/>
                     <w:szCs w:val="20"/>
                   </w:rPr>
-                  <m:t>=</m:t>
-                </m:r>
-                <m:r>
-                  <w:rPr>
-                    <w:rFonts w:ascii="Cambria Math" w:hAnsi="Cambria Math"/>
-                    <w:sz w:val="20"/>
-                    <w:szCs w:val="20"/>
-                  </w:rPr>
-                  <m:t>1.2E6</m:t>
+                  <m:t>=1.2E6</m:t>
                 </m:r>
               </m:oMath>
             </m:oMathPara>
@@ -9906,15 +8607,7 @@
                     <w:sz w:val="20"/>
                     <w:szCs w:val="20"/>
                   </w:rPr>
-                  <m:t>=</m:t>
-                </m:r>
-                <m:r>
-                  <w:rPr>
-                    <w:rFonts w:ascii="Cambria Math" w:hAnsi="Cambria Math"/>
-                    <w:sz w:val="20"/>
-                    <w:szCs w:val="20"/>
-                  </w:rPr>
-                  <m:t>2.88E7</m:t>
+                  <m:t>=2.88E7</m:t>
                 </m:r>
               </m:oMath>
             </m:oMathPara>
@@ -9972,15 +8665,7 @@
                     <w:sz w:val="20"/>
                     <w:szCs w:val="20"/>
                   </w:rPr>
-                  <m:t>=</m:t>
-                </m:r>
-                <m:r>
-                  <w:rPr>
-                    <w:rFonts w:ascii="Cambria Math" w:hAnsi="Cambria Math"/>
-                    <w:sz w:val="20"/>
-                    <w:szCs w:val="20"/>
-                  </w:rPr>
-                  <m:t>2E11</m:t>
+                  <m:t>=2E11</m:t>
                 </m:r>
               </m:oMath>
             </m:oMathPara>
@@ -10038,15 +8723,7 @@
                     <w:sz w:val="20"/>
                     <w:szCs w:val="20"/>
                   </w:rPr>
-                  <m:t>=</m:t>
-                </m:r>
-                <m:r>
-                  <w:rPr>
-                    <w:rFonts w:ascii="Cambria Math" w:hAnsi="Cambria Math"/>
-                    <w:sz w:val="20"/>
-                    <w:szCs w:val="20"/>
-                  </w:rPr>
-                  <m:t>1.5E6</m:t>
+                  <m:t>=1.5E6</m:t>
                 </m:r>
               </m:oMath>
             </m:oMathPara>
@@ -10117,15 +8794,7 @@
                     <w:sz w:val="20"/>
                     <w:szCs w:val="20"/>
                   </w:rPr>
-                  <m:t>=</m:t>
-                </m:r>
-                <m:r>
-                  <w:rPr>
-                    <w:rFonts w:ascii="Cambria Math" w:hAnsi="Cambria Math"/>
-                    <w:sz w:val="20"/>
-                    <w:szCs w:val="20"/>
-                  </w:rPr>
-                  <m:t>1E2</m:t>
+                  <m:t>=1E2</m:t>
                 </m:r>
               </m:oMath>
             </m:oMathPara>
@@ -10184,23 +8853,7 @@
                         <w:sz w:val="20"/>
                         <w:szCs w:val="20"/>
                       </w:rPr>
-                      <m:t>sol</m:t>
-                    </m:r>
-                    <m:r>
-                      <w:rPr>
-                        <w:rFonts w:ascii="Cambria Math" w:hAnsi="Cambria Math"/>
-                        <w:sz w:val="20"/>
-                        <w:szCs w:val="20"/>
-                      </w:rPr>
-                      <m:t>,</m:t>
-                    </m:r>
-                    <m:r>
-                      <w:rPr>
-                        <w:rFonts w:ascii="Cambria Math" w:hAnsi="Cambria Math"/>
-                        <w:sz w:val="20"/>
-                        <w:szCs w:val="20"/>
-                      </w:rPr>
-                      <m:t>env2</m:t>
+                      <m:t>sol,env2</m:t>
                     </m:r>
                   </m:sub>
                 </m:sSub>
@@ -10210,15 +8863,7 @@
                     <w:sz w:val="20"/>
                     <w:szCs w:val="20"/>
                   </w:rPr>
-                  <m:t>=</m:t>
-                </m:r>
-                <m:r>
-                  <w:rPr>
-                    <w:rFonts w:ascii="Cambria Math" w:hAnsi="Cambria Math"/>
-                    <w:sz w:val="20"/>
-                    <w:szCs w:val="20"/>
-                  </w:rPr>
-                  <m:t>1E-2</m:t>
+                  <m:t>=1E-2</m:t>
                 </m:r>
               </m:oMath>
             </m:oMathPara>
@@ -10276,31 +8921,7 @@
                         <w:sz w:val="20"/>
                         <w:szCs w:val="20"/>
                       </w:rPr>
-                      <m:t>int</m:t>
-                    </m:r>
-                    <m:r>
-                      <w:rPr>
-                        <w:rFonts w:ascii="Cambria Math" w:hAnsi="Cambria Math"/>
-                        <w:sz w:val="20"/>
-                        <w:szCs w:val="20"/>
-                      </w:rPr>
-                      <m:t>,</m:t>
-                    </m:r>
-                    <m:r>
-                      <w:rPr>
-                        <w:rFonts w:ascii="Cambria Math" w:hAnsi="Cambria Math"/>
-                        <w:sz w:val="20"/>
-                        <w:szCs w:val="20"/>
-                      </w:rPr>
-                      <m:t>env</m:t>
-                    </m:r>
-                    <m:r>
-                      <w:rPr>
-                        <w:rFonts w:ascii="Cambria Math" w:hAnsi="Cambria Math"/>
-                        <w:sz w:val="20"/>
-                        <w:szCs w:val="20"/>
-                      </w:rPr>
-                      <m:t>2</m:t>
+                      <m:t>int,env2</m:t>
                     </m:r>
                   </m:sub>
                 </m:sSub>
@@ -10310,15 +8931,7 @@
                     <w:sz w:val="20"/>
                     <w:szCs w:val="20"/>
                   </w:rPr>
-                  <m:t>=</m:t>
-                </m:r>
-                <m:r>
-                  <w:rPr>
-                    <w:rFonts w:ascii="Cambria Math" w:hAnsi="Cambria Math"/>
-                    <w:sz w:val="20"/>
-                    <w:szCs w:val="20"/>
-                  </w:rPr>
-                  <m:t>1</m:t>
+                  <m:t>=1</m:t>
                 </m:r>
               </m:oMath>
             </m:oMathPara>
@@ -10376,31 +8989,7 @@
                         <w:sz w:val="20"/>
                         <w:szCs w:val="20"/>
                       </w:rPr>
-                      <m:t>light</m:t>
-                    </m:r>
-                    <m:r>
-                      <w:rPr>
-                        <w:rFonts w:ascii="Cambria Math" w:hAnsi="Cambria Math"/>
-                        <w:sz w:val="20"/>
-                        <w:szCs w:val="20"/>
-                      </w:rPr>
-                      <m:t>,</m:t>
-                    </m:r>
-                    <m:r>
-                      <w:rPr>
-                        <w:rFonts w:ascii="Cambria Math" w:hAnsi="Cambria Math"/>
-                        <w:sz w:val="20"/>
-                        <w:szCs w:val="20"/>
-                      </w:rPr>
-                      <m:t>env</m:t>
-                    </m:r>
-                    <m:r>
-                      <w:rPr>
-                        <w:rFonts w:ascii="Cambria Math" w:hAnsi="Cambria Math"/>
-                        <w:sz w:val="20"/>
-                        <w:szCs w:val="20"/>
-                      </w:rPr>
-                      <m:t>2</m:t>
+                      <m:t>light,env2</m:t>
                     </m:r>
                   </m:sub>
                 </m:sSub>
@@ -10410,15 +8999,7 @@
                     <w:sz w:val="20"/>
                     <w:szCs w:val="20"/>
                   </w:rPr>
-                  <m:t>=</m:t>
-                </m:r>
-                <m:r>
-                  <w:rPr>
-                    <w:rFonts w:ascii="Cambria Math" w:hAnsi="Cambria Math"/>
-                    <w:sz w:val="20"/>
-                    <w:szCs w:val="20"/>
-                  </w:rPr>
-                  <m:t>1</m:t>
+                  <m:t>=1</m:t>
                 </m:r>
               </m:oMath>
             </m:oMathPara>
@@ -10479,23 +9060,7 @@
                         <w:sz w:val="20"/>
                         <w:szCs w:val="20"/>
                       </w:rPr>
-                      <m:t>AHU</m:t>
-                    </m:r>
-                    <m:r>
-                      <w:rPr>
-                        <w:rFonts w:ascii="Cambria Math" w:hAnsi="Cambria Math"/>
-                        <w:sz w:val="20"/>
-                        <w:szCs w:val="20"/>
-                      </w:rPr>
-                      <m:t>,</m:t>
-                    </m:r>
-                    <m:r>
-                      <w:rPr>
-                        <w:rFonts w:ascii="Cambria Math" w:hAnsi="Cambria Math"/>
-                        <w:sz w:val="20"/>
-                        <w:szCs w:val="20"/>
-                      </w:rPr>
-                      <m:t>room</m:t>
+                      <m:t>AHU,room</m:t>
                     </m:r>
                   </m:sub>
                 </m:sSub>
@@ -10505,15 +9070,7 @@
                     <w:sz w:val="20"/>
                     <w:szCs w:val="20"/>
                   </w:rPr>
-                  <m:t>=</m:t>
-                </m:r>
-                <m:r>
-                  <w:rPr>
-                    <w:rFonts w:ascii="Cambria Math" w:hAnsi="Cambria Math"/>
-                    <w:sz w:val="20"/>
-                    <w:szCs w:val="20"/>
-                  </w:rPr>
-                  <m:t>1</m:t>
+                  <m:t>=1</m:t>
                 </m:r>
               </m:oMath>
             </m:oMathPara>
@@ -10572,23 +9129,7 @@
                         <w:sz w:val="20"/>
                         <w:szCs w:val="20"/>
                       </w:rPr>
-                      <m:t>sol</m:t>
-                    </m:r>
-                    <m:r>
-                      <w:rPr>
-                        <w:rFonts w:ascii="Cambria Math" w:hAnsi="Cambria Math"/>
-                        <w:sz w:val="20"/>
-                        <w:szCs w:val="20"/>
-                      </w:rPr>
-                      <m:t>,</m:t>
-                    </m:r>
-                    <m:r>
-                      <w:rPr>
-                        <w:rFonts w:ascii="Cambria Math" w:hAnsi="Cambria Math"/>
-                        <w:sz w:val="20"/>
-                        <w:szCs w:val="20"/>
-                      </w:rPr>
-                      <m:t>iw</m:t>
+                      <m:t>sol,iw</m:t>
                     </m:r>
                   </m:sub>
                 </m:sSub>
@@ -10598,15 +9139,7 @@
                     <w:sz w:val="20"/>
                     <w:szCs w:val="20"/>
                   </w:rPr>
-                  <m:t>=</m:t>
-                </m:r>
-                <m:r>
-                  <w:rPr>
-                    <w:rFonts w:ascii="Cambria Math" w:hAnsi="Cambria Math"/>
-                    <w:sz w:val="20"/>
-                    <w:szCs w:val="20"/>
-                  </w:rPr>
-                  <m:t>1E-8</m:t>
+                  <m:t>=1E-8</m:t>
                 </m:r>
               </m:oMath>
             </m:oMathPara>
@@ -10664,23 +9197,7 @@
                         <w:sz w:val="20"/>
                         <w:szCs w:val="20"/>
                       </w:rPr>
-                      <m:t>int</m:t>
-                    </m:r>
-                    <m:r>
-                      <w:rPr>
-                        <w:rFonts w:ascii="Cambria Math" w:hAnsi="Cambria Math"/>
-                        <w:sz w:val="20"/>
-                        <w:szCs w:val="20"/>
-                      </w:rPr>
-                      <m:t>,</m:t>
-                    </m:r>
-                    <m:r>
-                      <w:rPr>
-                        <w:rFonts w:ascii="Cambria Math" w:hAnsi="Cambria Math"/>
-                        <w:sz w:val="20"/>
-                        <w:szCs w:val="20"/>
-                      </w:rPr>
-                      <m:t>iw</m:t>
+                      <m:t>int,iw</m:t>
                     </m:r>
                   </m:sub>
                 </m:sSub>
@@ -10690,15 +9207,7 @@
                     <w:sz w:val="20"/>
                     <w:szCs w:val="20"/>
                   </w:rPr>
-                  <m:t>=</m:t>
-                </m:r>
-                <m:r>
-                  <w:rPr>
-                    <w:rFonts w:ascii="Cambria Math" w:hAnsi="Cambria Math"/>
-                    <w:sz w:val="20"/>
-                    <w:szCs w:val="20"/>
-                  </w:rPr>
-                  <m:t>1</m:t>
+                  <m:t>=1</m:t>
                 </m:r>
               </m:oMath>
             </m:oMathPara>
@@ -10756,23 +9265,7 @@
                         <w:sz w:val="20"/>
                         <w:szCs w:val="20"/>
                       </w:rPr>
-                      <m:t>light</m:t>
-                    </m:r>
-                    <m:r>
-                      <w:rPr>
-                        <w:rFonts w:ascii="Cambria Math" w:hAnsi="Cambria Math"/>
-                        <w:sz w:val="20"/>
-                        <w:szCs w:val="20"/>
-                      </w:rPr>
-                      <m:t>,</m:t>
-                    </m:r>
-                    <m:r>
-                      <w:rPr>
-                        <w:rFonts w:ascii="Cambria Math" w:hAnsi="Cambria Math"/>
-                        <w:sz w:val="20"/>
-                        <w:szCs w:val="20"/>
-                      </w:rPr>
-                      <m:t>iw</m:t>
+                      <m:t>light,iw</m:t>
                     </m:r>
                   </m:sub>
                 </m:sSub>
@@ -10782,15 +9275,7 @@
                     <w:sz w:val="20"/>
                     <w:szCs w:val="20"/>
                   </w:rPr>
-                  <m:t>=</m:t>
-                </m:r>
-                <m:r>
-                  <w:rPr>
-                    <w:rFonts w:ascii="Cambria Math" w:hAnsi="Cambria Math"/>
-                    <w:sz w:val="20"/>
-                    <w:szCs w:val="20"/>
-                  </w:rPr>
-                  <m:t>1</m:t>
+                  <m:t>=1</m:t>
                 </m:r>
               </m:oMath>
             </m:oMathPara>
@@ -11152,6 +9637,142 @@
       <w:r>
         <w:lastRenderedPageBreak/>
         <w:t>In terms of the model development efforts, there were in total 7 energy balance constructed, 24 parameters are estimated.</w:t>
+      </w:r>
+    </w:p>
+    <w:p>
+      <w:pPr>
+        <w:pStyle w:val="Heading1"/>
+      </w:pPr>
+      <w:r>
+        <w:t>R</w:t>
+      </w:r>
+      <w:r>
+        <w:rPr>
+          <w:rFonts w:hint="eastAsia"/>
+        </w:rPr>
+        <w:t>e</w:t>
+      </w:r>
+      <w:r>
+        <w:t>ferences</w:t>
+      </w:r>
+    </w:p>
+    <w:p>
+      <w:pPr>
+        <w:pStyle w:val="Bibliography"/>
+        <w:rPr>
+          <w:rFonts w:cs="Times New Roman"/>
+        </w:rPr>
+      </w:pPr>
+      <w:r>
+        <w:fldChar w:fldCharType="begin"/>
+      </w:r>
+      <w:r>
+        <w:instrText xml:space="preserve"> ADDIN ZOTERO_BIBL {"uncited":[],"omitted":[],"custom":[]} CSL_BIBLIOGRAPHY </w:instrText>
+      </w:r>
+      <w:r>
+        <w:fldChar w:fldCharType="separate"/>
+      </w:r>
+      <w:r>
+        <w:rPr>
+          <w:rFonts w:cs="Times New Roman"/>
+        </w:rPr>
+        <w:t>[1]</w:t>
+      </w:r>
+      <w:r>
+        <w:rPr>
+          <w:rFonts w:cs="Times New Roman"/>
+        </w:rPr>
+        <w:tab/>
+        <w:t xml:space="preserve">J. E. Braun and N. Chaturvedi, “An Inverse Gray-Box Model for Transient Building Load Prediction,” </w:t>
+      </w:r>
+      <w:r>
+        <w:rPr>
+          <w:rFonts w:cs="Times New Roman"/>
+          <w:i/>
+          <w:iCs/>
+        </w:rPr>
+        <w:t>HVACR Res.</w:t>
+      </w:r>
+      <w:r>
+        <w:rPr>
+          <w:rFonts w:cs="Times New Roman"/>
+        </w:rPr>
+        <w:t>, vol. 8, no. 1, pp. 73–99, Jan. 2002, doi: 10.1080/10789669.2002.10391290.</w:t>
+      </w:r>
+    </w:p>
+    <w:p>
+      <w:pPr>
+        <w:pStyle w:val="Bibliography"/>
+        <w:rPr>
+          <w:rFonts w:cs="Times New Roman"/>
+        </w:rPr>
+      </w:pPr>
+      <w:r>
+        <w:rPr>
+          <w:rFonts w:cs="Times New Roman"/>
+        </w:rPr>
+        <w:t>[2]</w:t>
+      </w:r>
+      <w:r>
+        <w:rPr>
+          <w:rFonts w:cs="Times New Roman"/>
+        </w:rPr>
+        <w:tab/>
+        <w:t xml:space="preserve">J. Joe and P. Karava, “Agent-based system identification for control-oriented building models,” </w:t>
+      </w:r>
+      <w:r>
+        <w:rPr>
+          <w:rFonts w:cs="Times New Roman"/>
+          <w:i/>
+          <w:iCs/>
+        </w:rPr>
+        <w:t>J. Build. Perform. Simul.</w:t>
+      </w:r>
+      <w:r>
+        <w:rPr>
+          <w:rFonts w:cs="Times New Roman"/>
+        </w:rPr>
+        <w:t>, vol. 10, no. 2, pp. 183–204, Mar. 2017, doi: 10.1080/19401493.2016.1212272.</w:t>
+      </w:r>
+    </w:p>
+    <w:p>
+      <w:pPr>
+        <w:pStyle w:val="Bibliography"/>
+        <w:rPr>
+          <w:rFonts w:cs="Times New Roman"/>
+        </w:rPr>
+      </w:pPr>
+      <w:r>
+        <w:rPr>
+          <w:rFonts w:cs="Times New Roman"/>
+        </w:rPr>
+        <w:t>[3]</w:t>
+      </w:r>
+      <w:r>
+        <w:rPr>
+          <w:rFonts w:cs="Times New Roman"/>
+        </w:rPr>
+        <w:tab/>
+        <w:t xml:space="preserve">L. James V. Miranda, “PySwarms: a research toolkit for Particle Swarm Optimization in Python,” </w:t>
+      </w:r>
+      <w:r>
+        <w:rPr>
+          <w:rFonts w:cs="Times New Roman"/>
+          <w:i/>
+          <w:iCs/>
+        </w:rPr>
+        <w:t>J. Open Source Softw.</w:t>
+      </w:r>
+      <w:r>
+        <w:rPr>
+          <w:rFonts w:cs="Times New Roman"/>
+        </w:rPr>
+        <w:t>, vol. 3, no. 21, p. 433, Jan. 2018, doi: 10.21105/joss.00433.</w:t>
+      </w:r>
+    </w:p>
+    <w:p>
+      <w:r>
+        <w:fldChar w:fldCharType="end"/>
       </w:r>
     </w:p>
     <w:sectPr>
@@ -11665,6 +10286,7 @@
   <w:style w:type="character" w:default="1" w:styleId="DefaultParagraphFont">
     <w:name w:val="Default Paragraph Font"/>
     <w:uiPriority w:val="1"/>
+    <w:semiHidden/>
     <w:unhideWhenUsed/>
   </w:style>
   <w:style w:type="table" w:default="1" w:styleId="TableNormal">
@@ -11908,6 +10530,21 @@
     <w:pPr>
       <w:ind w:left="720"/>
       <w:contextualSpacing/>
+    </w:pPr>
+  </w:style>
+  <w:style w:type="paragraph" w:styleId="Bibliography">
+    <w:name w:val="Bibliography"/>
+    <w:basedOn w:val="Normal"/>
+    <w:next w:val="Normal"/>
+    <w:uiPriority w:val="37"/>
+    <w:unhideWhenUsed/>
+    <w:rsid w:val="008A0BC4"/>
+    <w:pPr>
+      <w:tabs>
+        <w:tab w:val="left" w:pos="384"/>
+      </w:tabs>
+      <w:spacing w:after="0" w:line="240" w:lineRule="auto"/>
+      <w:ind w:left="384" w:hanging="384"/>
     </w:pPr>
   </w:style>
 </w:styles>

</xml_diff>